<commit_message>
Ajout de l'introduction, glossaire et modele du domaine pour l'iteration 3.
</commit_message>
<xml_diff>
--- a/doc/LOG210-Iteration3-Groupe01-Equipe15-Ete2012.docx
+++ b/doc/LOG210-Iteration3-Groupe01-Equipe15-Ete2012.docx
@@ -1,6 +1,6 @@
 
 <file path=word/document.xml><?xml version="1.0" encoding="utf-8"?>
-<w:document xmlns:mo="http://schemas.microsoft.com/office/mac/office/2008/main" xmlns:ve="http://schemas.openxmlformats.org/markup-compatibility/2006" xmlns:mv="urn:schemas-microsoft-com:mac:vml" xmlns:o="urn:schemas-microsoft-com:office:office" xmlns:r="http://schemas.openxmlformats.org/officeDocument/2006/relationships" xmlns:m="http://schemas.openxmlformats.org/officeDocument/2006/math" xmlns:v="urn:schemas-microsoft-com:vml" xmlns:wp="http://schemas.openxmlformats.org/drawingml/2006/wordprocessingDrawing" xmlns:w10="urn:schemas-microsoft-com:office:word" xmlns:w="http://schemas.openxmlformats.org/wordprocessingml/2006/main" xmlns:wne="http://schemas.microsoft.com/office/word/2006/wordml">
+<w:document xmlns:ve="http://schemas.openxmlformats.org/markup-compatibility/2006" xmlns:o="urn:schemas-microsoft-com:office:office" xmlns:r="http://schemas.openxmlformats.org/officeDocument/2006/relationships" xmlns:m="http://schemas.openxmlformats.org/officeDocument/2006/math" xmlns:v="urn:schemas-microsoft-com:vml" xmlns:wp="http://schemas.openxmlformats.org/drawingml/2006/wordprocessingDrawing" xmlns:w10="urn:schemas-microsoft-com:office:word" xmlns:w="http://schemas.openxmlformats.org/wordprocessingml/2006/main" xmlns:wne="http://schemas.microsoft.com/office/word/2006/wordml">
   <w:body>
     <w:p>
       <w:r>
@@ -825,6 +825,7 @@
       </w:pPr>
       <w:commentRangeStart w:id="0"/>
       <w:r>
+        <w:lastRenderedPageBreak/>
         <w:t>Introduction</w:t>
       </w:r>
       <w:commentRangeEnd w:id="0"/>
@@ -842,11 +843,68 @@
     </w:p>
     <w:p/>
     <w:p>
+      <w:r>
+        <w:t>Après avoir reçu la seconde itération de son logiciel, le client a maintenant demandé d'ajouter à son système une nouvelle fon</w:t>
+      </w:r>
+      <w:r>
+        <w:t>ctionnalité. Celle-ci est de transférer un séjour de chambre.</w:t>
+      </w:r>
+    </w:p>
+    <w:p/>
+    <w:p>
+      <w:pPr>
+        <w:jc w:val="both"/>
+      </w:pPr>
+      <w:r>
+        <w:t xml:space="preserve">Le présent document contient le glossaire, le modèle du domaine, le diagramme de séquence système du cas d'utilisation </w:t>
+      </w:r>
+      <w:r>
+        <w:t>«</w:t>
+      </w:r>
+      <w:r>
+        <w:t xml:space="preserve"> </w:t>
+      </w:r>
+      <w:r>
+        <w:t>CU03 - Transférer un séjour de chambre</w:t>
+      </w:r>
+      <w:r>
+        <w:t xml:space="preserve"> </w:t>
+      </w:r>
+      <w:r>
+        <w:t>»</w:t>
+      </w:r>
+      <w:r>
+        <w:t xml:space="preserve">, le contrat d'opération </w:t>
+      </w:r>
+      <w:r>
+        <w:t>«</w:t>
+      </w:r>
+      <w:r>
+        <w:t xml:space="preserve"> </w:t>
+      </w:r>
+      <w:r>
+        <w:t>CO02 - entrerChambre</w:t>
+      </w:r>
+      <w:r>
+        <w:t xml:space="preserve"> </w:t>
+      </w:r>
+      <w:r>
+        <w:t>»</w:t>
+      </w:r>
+      <w:r>
+        <w:t xml:space="preserve"> et la description de la solution logicielle proposée.</w:t>
+      </w:r>
+    </w:p>
+    <w:p>
       <w:pPr>
         <w:pStyle w:val="Heading1"/>
       </w:pPr>
+      <w:r>
+        <w:br w:type="page"/>
+      </w:r>
       <w:commentRangeStart w:id="1"/>
       <w:r>
+        <w:lastRenderedPageBreak/>
         <w:t>Glossaire</w:t>
       </w:r>
       <w:commentRangeEnd w:id="1"/>
@@ -862,13 +920,1104 @@
         <w:commentReference w:id="1"/>
       </w:r>
     </w:p>
+    <w:p>
+      <w:r>
+        <w:t>La table suivante présente les divers concepts à l'aide d'une définition et des synonymes qui leur sont associés.</w:t>
+      </w:r>
+    </w:p>
     <w:p/>
     <w:p>
       <w:pPr>
+        <w:jc w:val="center"/>
+      </w:pPr>
+      <w:r>
+        <w:t>Table 1.1 - Glossaire</w:t>
+      </w:r>
+    </w:p>
+    <w:p>
+      <w:pPr>
+        <w:jc w:val="center"/>
+      </w:pPr>
+    </w:p>
+    <w:tbl>
+      <w:tblPr>
+        <w:tblStyle w:val="TableProfessional"/>
+        <w:tblW w:w="0" w:type="auto"/>
+        <w:tblLayout w:type="fixed"/>
+        <w:tblLook w:val="04A0"/>
+      </w:tblPr>
+      <w:tblGrid>
+        <w:gridCol w:w="2376"/>
+        <w:gridCol w:w="4962"/>
+        <w:gridCol w:w="1518"/>
+      </w:tblGrid>
+      <w:tr>
+        <w:trPr>
+          <w:cnfStyle w:val="100000000000"/>
+        </w:trPr>
+        <w:tc>
+          <w:tcPr>
+            <w:tcW w:w="2376" w:type="dxa"/>
+          </w:tcPr>
+          <w:p>
+            <w:r>
+              <w:t>Concepts</w:t>
+            </w:r>
+          </w:p>
+        </w:tc>
+        <w:tc>
+          <w:tcPr>
+            <w:tcW w:w="4962" w:type="dxa"/>
+          </w:tcPr>
+          <w:p>
+            <w:r>
+              <w:t>Définitions</w:t>
+            </w:r>
+          </w:p>
+        </w:tc>
+        <w:tc>
+          <w:tcPr>
+            <w:tcW w:w="1518" w:type="dxa"/>
+          </w:tcPr>
+          <w:p>
+            <w:r>
+              <w:t>Synonymes</w:t>
+            </w:r>
+          </w:p>
+        </w:tc>
+      </w:tr>
+      <w:tr>
+        <w:tc>
+          <w:tcPr>
+            <w:tcW w:w="2376" w:type="dxa"/>
+          </w:tcPr>
+          <w:p>
+            <w:pPr>
+              <w:rPr>
+                <w:rFonts w:cs="Calibri"/>
+                <w:color w:val="000000"/>
+              </w:rPr>
+            </w:pPr>
+            <w:r>
+              <w:rPr>
+                <w:rFonts w:cs="Calibri"/>
+                <w:color w:val="000000"/>
+              </w:rPr>
+              <w:t>Agenda</w:t>
+            </w:r>
+          </w:p>
+        </w:tc>
+        <w:tc>
+          <w:tcPr>
+            <w:tcW w:w="4962" w:type="dxa"/>
+          </w:tcPr>
+          <w:p>
+            <w:pPr>
+              <w:rPr>
+                <w:rFonts w:cs="Calibri"/>
+                <w:color w:val="000000"/>
+              </w:rPr>
+            </w:pPr>
+            <w:r>
+              <w:rPr>
+                <w:rFonts w:cs="Calibri"/>
+                <w:color w:val="000000"/>
+              </w:rPr>
+              <w:t>Liste de toutes les réservations.</w:t>
+            </w:r>
+          </w:p>
+        </w:tc>
+        <w:tc>
+          <w:tcPr>
+            <w:tcW w:w="1518" w:type="dxa"/>
+          </w:tcPr>
+          <w:p>
+            <w:pPr>
+              <w:jc w:val="center"/>
+              <w:rPr>
+                <w:rFonts w:cs="Calibri"/>
+                <w:color w:val="000000"/>
+              </w:rPr>
+            </w:pPr>
+            <w:r>
+              <w:rPr>
+                <w:rFonts w:cs="Calibri"/>
+                <w:color w:val="000000"/>
+              </w:rPr>
+              <w:t>N/A</w:t>
+            </w:r>
+          </w:p>
+        </w:tc>
+      </w:tr>
+      <w:tr>
+        <w:tc>
+          <w:tcPr>
+            <w:tcW w:w="2376" w:type="dxa"/>
+          </w:tcPr>
+          <w:p>
+            <w:pPr>
+              <w:rPr>
+                <w:rFonts w:cs="Calibri"/>
+                <w:color w:val="000000"/>
+              </w:rPr>
+            </w:pPr>
+            <w:r>
+              <w:rPr>
+                <w:rFonts w:cs="Calibri"/>
+                <w:color w:val="000000"/>
+              </w:rPr>
+              <w:t>Catégorie de chambres</w:t>
+            </w:r>
+          </w:p>
+        </w:tc>
+        <w:tc>
+          <w:tcPr>
+            <w:tcW w:w="4962" w:type="dxa"/>
+          </w:tcPr>
+          <w:p>
+            <w:pPr>
+              <w:rPr>
+                <w:rFonts w:cs="Calibri"/>
+                <w:color w:val="000000"/>
+              </w:rPr>
+            </w:pPr>
+            <w:r>
+              <w:rPr>
+                <w:rFonts w:cs="Calibri"/>
+                <w:color w:val="000000"/>
+              </w:rPr>
+              <w:t>Élément permettant de décrire une chambre et de déterminer son prix.</w:t>
+            </w:r>
+          </w:p>
+        </w:tc>
+        <w:tc>
+          <w:tcPr>
+            <w:tcW w:w="1518" w:type="dxa"/>
+          </w:tcPr>
+          <w:p>
+            <w:pPr>
+              <w:jc w:val="center"/>
+              <w:rPr>
+                <w:rFonts w:cs="Calibri"/>
+                <w:color w:val="000000"/>
+              </w:rPr>
+            </w:pPr>
+            <w:r>
+              <w:rPr>
+                <w:rFonts w:cs="Calibri"/>
+                <w:color w:val="000000"/>
+              </w:rPr>
+              <w:t>N/A</w:t>
+            </w:r>
+          </w:p>
+        </w:tc>
+      </w:tr>
+      <w:tr>
+        <w:tc>
+          <w:tcPr>
+            <w:tcW w:w="2376" w:type="dxa"/>
+          </w:tcPr>
+          <w:p>
+            <w:pPr>
+              <w:rPr>
+                <w:rFonts w:cs="Calibri"/>
+                <w:color w:val="000000"/>
+              </w:rPr>
+            </w:pPr>
+            <w:r>
+              <w:rPr>
+                <w:rFonts w:cs="Calibri"/>
+                <w:color w:val="000000"/>
+              </w:rPr>
+              <w:t>Chambres</w:t>
+            </w:r>
+          </w:p>
+        </w:tc>
+        <w:tc>
+          <w:tcPr>
+            <w:tcW w:w="4962" w:type="dxa"/>
+          </w:tcPr>
+          <w:p>
+            <w:pPr>
+              <w:rPr>
+                <w:rFonts w:cs="Calibri"/>
+                <w:color w:val="000000"/>
+              </w:rPr>
+            </w:pPr>
+            <w:r>
+              <w:rPr>
+                <w:rFonts w:cs="Calibri"/>
+                <w:color w:val="000000"/>
+              </w:rPr>
+              <w:t>Pièce d'une habitation où l'on dort.</w:t>
+            </w:r>
+          </w:p>
+        </w:tc>
+        <w:tc>
+          <w:tcPr>
+            <w:tcW w:w="1518" w:type="dxa"/>
+          </w:tcPr>
+          <w:p>
+            <w:pPr>
+              <w:jc w:val="center"/>
+              <w:rPr>
+                <w:rFonts w:cs="Calibri"/>
+                <w:color w:val="000000"/>
+              </w:rPr>
+            </w:pPr>
+            <w:r>
+              <w:rPr>
+                <w:rFonts w:cs="Calibri"/>
+                <w:color w:val="000000"/>
+              </w:rPr>
+              <w:t>N/A</w:t>
+            </w:r>
+          </w:p>
+        </w:tc>
+      </w:tr>
+      <w:tr>
+        <w:tc>
+          <w:tcPr>
+            <w:tcW w:w="2376" w:type="dxa"/>
+          </w:tcPr>
+          <w:p>
+            <w:pPr>
+              <w:rPr>
+                <w:rFonts w:cs="Calibri"/>
+                <w:color w:val="000000"/>
+              </w:rPr>
+            </w:pPr>
+            <w:r>
+              <w:rPr>
+                <w:rFonts w:cs="Calibri"/>
+                <w:color w:val="000000"/>
+              </w:rPr>
+              <w:t>Client</w:t>
+            </w:r>
+          </w:p>
+        </w:tc>
+        <w:tc>
+          <w:tcPr>
+            <w:tcW w:w="4962" w:type="dxa"/>
+          </w:tcPr>
+          <w:p>
+            <w:pPr>
+              <w:rPr>
+                <w:rFonts w:cs="Calibri"/>
+                <w:color w:val="000000"/>
+              </w:rPr>
+            </w:pPr>
+            <w:r>
+              <w:rPr>
+                <w:rFonts w:cs="Calibri"/>
+                <w:color w:val="000000"/>
+              </w:rPr>
+              <w:t>Personne qui achète un bien ou un service.</w:t>
+            </w:r>
+          </w:p>
+        </w:tc>
+        <w:tc>
+          <w:tcPr>
+            <w:tcW w:w="1518" w:type="dxa"/>
+          </w:tcPr>
+          <w:p>
+            <w:pPr>
+              <w:jc w:val="center"/>
+              <w:rPr>
+                <w:rFonts w:cs="Calibri"/>
+                <w:color w:val="000000"/>
+              </w:rPr>
+            </w:pPr>
+            <w:r>
+              <w:rPr>
+                <w:rFonts w:cs="Calibri"/>
+                <w:color w:val="000000"/>
+              </w:rPr>
+              <w:t>N/A</w:t>
+            </w:r>
+          </w:p>
+        </w:tc>
+      </w:tr>
+      <w:tr>
+        <w:tc>
+          <w:tcPr>
+            <w:tcW w:w="2376" w:type="dxa"/>
+          </w:tcPr>
+          <w:p>
+            <w:pPr>
+              <w:rPr>
+                <w:rFonts w:cs="Calibri"/>
+                <w:color w:val="000000"/>
+              </w:rPr>
+            </w:pPr>
+            <w:r>
+              <w:rPr>
+                <w:rFonts w:cs="Calibri"/>
+                <w:color w:val="000000"/>
+              </w:rPr>
+              <w:t>Commis</w:t>
+            </w:r>
+          </w:p>
+        </w:tc>
+        <w:tc>
+          <w:tcPr>
+            <w:tcW w:w="4962" w:type="dxa"/>
+          </w:tcPr>
+          <w:p>
+            <w:pPr>
+              <w:rPr>
+                <w:rFonts w:cs="Calibri"/>
+                <w:color w:val="000000"/>
+              </w:rPr>
+            </w:pPr>
+            <w:r>
+              <w:rPr>
+                <w:rFonts w:cs="Calibri"/>
+                <w:color w:val="000000"/>
+              </w:rPr>
+              <w:t>Employé subalterne dans un commerce.</w:t>
+            </w:r>
+          </w:p>
+        </w:tc>
+        <w:tc>
+          <w:tcPr>
+            <w:tcW w:w="1518" w:type="dxa"/>
+          </w:tcPr>
+          <w:p>
+            <w:pPr>
+              <w:jc w:val="center"/>
+              <w:rPr>
+                <w:rFonts w:cs="Calibri"/>
+                <w:color w:val="000000"/>
+              </w:rPr>
+            </w:pPr>
+            <w:r>
+              <w:rPr>
+                <w:rFonts w:cs="Calibri"/>
+                <w:color w:val="000000"/>
+              </w:rPr>
+              <w:t>N/A</w:t>
+            </w:r>
+          </w:p>
+        </w:tc>
+      </w:tr>
+      <w:tr>
+        <w:tc>
+          <w:tcPr>
+            <w:tcW w:w="2376" w:type="dxa"/>
+          </w:tcPr>
+          <w:p>
+            <w:pPr>
+              <w:rPr>
+                <w:rFonts w:cs="Calibri"/>
+                <w:color w:val="000000"/>
+              </w:rPr>
+            </w:pPr>
+            <w:r>
+              <w:rPr>
+                <w:rFonts w:cs="Calibri"/>
+                <w:color w:val="000000"/>
+              </w:rPr>
+              <w:t>Détail de facture</w:t>
+            </w:r>
+          </w:p>
+        </w:tc>
+        <w:tc>
+          <w:tcPr>
+            <w:tcW w:w="4962" w:type="dxa"/>
+          </w:tcPr>
+          <w:p>
+            <w:pPr>
+              <w:rPr>
+                <w:rFonts w:cs="Calibri"/>
+                <w:color w:val="000000"/>
+              </w:rPr>
+            </w:pPr>
+            <w:r>
+              <w:rPr>
+                <w:rFonts w:cs="Calibri"/>
+                <w:color w:val="000000"/>
+              </w:rPr>
+              <w:t>Description détaillée d'une portion d'une facture.</w:t>
+            </w:r>
+          </w:p>
+        </w:tc>
+        <w:tc>
+          <w:tcPr>
+            <w:tcW w:w="1518" w:type="dxa"/>
+          </w:tcPr>
+          <w:p>
+            <w:pPr>
+              <w:jc w:val="center"/>
+              <w:rPr>
+                <w:rFonts w:cs="Calibri"/>
+                <w:color w:val="000000"/>
+              </w:rPr>
+            </w:pPr>
+            <w:r>
+              <w:rPr>
+                <w:rFonts w:cs="Calibri"/>
+                <w:color w:val="000000"/>
+              </w:rPr>
+              <w:t>N/A</w:t>
+            </w:r>
+          </w:p>
+        </w:tc>
+      </w:tr>
+      <w:tr>
+        <w:tc>
+          <w:tcPr>
+            <w:tcW w:w="2376" w:type="dxa"/>
+          </w:tcPr>
+          <w:p>
+            <w:pPr>
+              <w:rPr>
+                <w:rFonts w:cs="Calibri"/>
+                <w:color w:val="000000"/>
+              </w:rPr>
+            </w:pPr>
+            <w:r>
+              <w:rPr>
+                <w:rFonts w:cs="Calibri"/>
+                <w:color w:val="000000"/>
+              </w:rPr>
+              <w:t>Détail de réservation</w:t>
+            </w:r>
+          </w:p>
+        </w:tc>
+        <w:tc>
+          <w:tcPr>
+            <w:tcW w:w="4962" w:type="dxa"/>
+          </w:tcPr>
+          <w:p>
+            <w:pPr>
+              <w:rPr>
+                <w:rFonts w:cs="Calibri"/>
+                <w:color w:val="000000"/>
+              </w:rPr>
+            </w:pPr>
+            <w:r>
+              <w:rPr>
+                <w:rFonts w:cs="Calibri"/>
+                <w:color w:val="000000"/>
+              </w:rPr>
+              <w:t>Description détaillée d'une portion d'une réservation.</w:t>
+            </w:r>
+          </w:p>
+        </w:tc>
+        <w:tc>
+          <w:tcPr>
+            <w:tcW w:w="1518" w:type="dxa"/>
+          </w:tcPr>
+          <w:p>
+            <w:pPr>
+              <w:jc w:val="center"/>
+              <w:rPr>
+                <w:rFonts w:cs="Calibri"/>
+                <w:color w:val="000000"/>
+              </w:rPr>
+            </w:pPr>
+            <w:r>
+              <w:rPr>
+                <w:rFonts w:cs="Calibri"/>
+                <w:color w:val="000000"/>
+              </w:rPr>
+              <w:t>N/A</w:t>
+            </w:r>
+          </w:p>
+        </w:tc>
+      </w:tr>
+      <w:tr>
+        <w:tc>
+          <w:tcPr>
+            <w:tcW w:w="2376" w:type="dxa"/>
+          </w:tcPr>
+          <w:p>
+            <w:pPr>
+              <w:rPr>
+                <w:rFonts w:cs="Calibri"/>
+                <w:i/>
+                <w:color w:val="000000"/>
+              </w:rPr>
+            </w:pPr>
+            <w:r>
+              <w:rPr>
+                <w:rFonts w:cs="Calibri"/>
+                <w:i/>
+                <w:color w:val="000000"/>
+              </w:rPr>
+              <w:t>Détail de séjour</w:t>
+            </w:r>
+          </w:p>
+        </w:tc>
+        <w:tc>
+          <w:tcPr>
+            <w:tcW w:w="4962" w:type="dxa"/>
+          </w:tcPr>
+          <w:p>
+            <w:pPr>
+              <w:rPr>
+                <w:rFonts w:cs="Calibri"/>
+                <w:i/>
+                <w:color w:val="000000"/>
+              </w:rPr>
+            </w:pPr>
+            <w:r>
+              <w:rPr>
+                <w:rFonts w:cs="Calibri"/>
+                <w:i/>
+                <w:color w:val="000000"/>
+              </w:rPr>
+              <w:t>Il est constitué de la période durant laquelle un client à l'usage exclusif d'une chambre donnée.</w:t>
+            </w:r>
+          </w:p>
+        </w:tc>
+        <w:tc>
+          <w:tcPr>
+            <w:tcW w:w="1518" w:type="dxa"/>
+          </w:tcPr>
+          <w:p>
+            <w:pPr>
+              <w:jc w:val="center"/>
+              <w:rPr>
+                <w:rFonts w:cs="Calibri"/>
+                <w:i/>
+                <w:color w:val="000000"/>
+              </w:rPr>
+            </w:pPr>
+            <w:r>
+              <w:rPr>
+                <w:rFonts w:cs="Calibri"/>
+                <w:i/>
+                <w:color w:val="000000"/>
+              </w:rPr>
+              <w:t>N/A</w:t>
+            </w:r>
+          </w:p>
+        </w:tc>
+      </w:tr>
+      <w:tr>
+        <w:tc>
+          <w:tcPr>
+            <w:tcW w:w="2376" w:type="dxa"/>
+          </w:tcPr>
+          <w:p>
+            <w:pPr>
+              <w:rPr>
+                <w:rFonts w:cs="Calibri"/>
+                <w:color w:val="000000"/>
+              </w:rPr>
+            </w:pPr>
+            <w:r>
+              <w:rPr>
+                <w:rFonts w:cs="Calibri"/>
+                <w:color w:val="000000"/>
+              </w:rPr>
+              <w:t>Facture</w:t>
+            </w:r>
+          </w:p>
+        </w:tc>
+        <w:tc>
+          <w:tcPr>
+            <w:tcW w:w="4962" w:type="dxa"/>
+          </w:tcPr>
+          <w:p>
+            <w:pPr>
+              <w:rPr>
+                <w:rFonts w:cs="Calibri"/>
+                <w:color w:val="000000"/>
+              </w:rPr>
+            </w:pPr>
+            <w:r>
+              <w:rPr>
+                <w:rFonts w:cs="Calibri"/>
+                <w:color w:val="000000"/>
+              </w:rPr>
+              <w:t>Relevé indiquant la somme qu'un client doit acquitter afin de payer les services dont il a bénéficié.</w:t>
+            </w:r>
+          </w:p>
+        </w:tc>
+        <w:tc>
+          <w:tcPr>
+            <w:tcW w:w="1518" w:type="dxa"/>
+          </w:tcPr>
+          <w:p>
+            <w:pPr>
+              <w:jc w:val="center"/>
+              <w:rPr>
+                <w:rFonts w:cs="Calibri"/>
+                <w:color w:val="000000"/>
+              </w:rPr>
+            </w:pPr>
+            <w:r>
+              <w:rPr>
+                <w:rFonts w:cs="Calibri"/>
+                <w:color w:val="000000"/>
+              </w:rPr>
+              <w:t>N/A</w:t>
+            </w:r>
+          </w:p>
+        </w:tc>
+      </w:tr>
+      <w:tr>
+        <w:tc>
+          <w:tcPr>
+            <w:tcW w:w="2376" w:type="dxa"/>
+          </w:tcPr>
+          <w:p>
+            <w:pPr>
+              <w:rPr>
+                <w:rFonts w:cs="Calibri"/>
+                <w:color w:val="000000"/>
+              </w:rPr>
+            </w:pPr>
+            <w:r>
+              <w:rPr>
+                <w:rFonts w:cs="Calibri"/>
+                <w:color w:val="000000"/>
+              </w:rPr>
+              <w:t>Hôtel</w:t>
+            </w:r>
+          </w:p>
+        </w:tc>
+        <w:tc>
+          <w:tcPr>
+            <w:tcW w:w="4962" w:type="dxa"/>
+          </w:tcPr>
+          <w:p>
+            <w:pPr>
+              <w:rPr>
+                <w:rFonts w:cs="Calibri"/>
+                <w:color w:val="000000"/>
+              </w:rPr>
+            </w:pPr>
+            <w:r>
+              <w:rPr>
+                <w:rFonts w:cs="Calibri"/>
+                <w:color w:val="000000"/>
+              </w:rPr>
+              <w:t>Entité offrant une liste de chambres classées par catégorie.</w:t>
+            </w:r>
+          </w:p>
+        </w:tc>
+        <w:tc>
+          <w:tcPr>
+            <w:tcW w:w="1518" w:type="dxa"/>
+          </w:tcPr>
+          <w:p>
+            <w:pPr>
+              <w:jc w:val="center"/>
+              <w:rPr>
+                <w:rFonts w:cs="Calibri"/>
+                <w:color w:val="000000"/>
+              </w:rPr>
+            </w:pPr>
+            <w:r>
+              <w:rPr>
+                <w:rFonts w:cs="Calibri"/>
+                <w:color w:val="000000"/>
+              </w:rPr>
+              <w:t>N/A</w:t>
+            </w:r>
+          </w:p>
+        </w:tc>
+      </w:tr>
+      <w:tr>
+        <w:tc>
+          <w:tcPr>
+            <w:tcW w:w="2376" w:type="dxa"/>
+          </w:tcPr>
+          <w:p>
+            <w:pPr>
+              <w:rPr>
+                <w:rFonts w:cs="Calibri"/>
+                <w:color w:val="000000"/>
+              </w:rPr>
+            </w:pPr>
+            <w:r>
+              <w:rPr>
+                <w:rFonts w:cs="Calibri"/>
+                <w:color w:val="000000"/>
+              </w:rPr>
+              <w:t>Paiement</w:t>
+            </w:r>
+          </w:p>
+        </w:tc>
+        <w:tc>
+          <w:tcPr>
+            <w:tcW w:w="4962" w:type="dxa"/>
+          </w:tcPr>
+          <w:p>
+            <w:pPr>
+              <w:rPr>
+                <w:rFonts w:cs="Calibri"/>
+                <w:color w:val="000000"/>
+              </w:rPr>
+            </w:pPr>
+            <w:r>
+              <w:rPr>
+                <w:rFonts w:cs="Calibri"/>
+                <w:color w:val="000000"/>
+              </w:rPr>
+              <w:t>Somme que l'on paie avec un moyen de paiement donné.</w:t>
+            </w:r>
+          </w:p>
+        </w:tc>
+        <w:tc>
+          <w:tcPr>
+            <w:tcW w:w="1518" w:type="dxa"/>
+          </w:tcPr>
+          <w:p>
+            <w:pPr>
+              <w:jc w:val="center"/>
+              <w:rPr>
+                <w:rFonts w:cs="Calibri"/>
+                <w:color w:val="000000"/>
+              </w:rPr>
+            </w:pPr>
+            <w:r>
+              <w:rPr>
+                <w:rFonts w:cs="Calibri"/>
+                <w:color w:val="000000"/>
+              </w:rPr>
+              <w:t>N/A</w:t>
+            </w:r>
+          </w:p>
+        </w:tc>
+      </w:tr>
+      <w:tr>
+        <w:tc>
+          <w:tcPr>
+            <w:tcW w:w="2376" w:type="dxa"/>
+          </w:tcPr>
+          <w:p>
+            <w:pPr>
+              <w:rPr>
+                <w:rFonts w:cs="Calibri"/>
+                <w:color w:val="000000"/>
+              </w:rPr>
+            </w:pPr>
+            <w:r>
+              <w:rPr>
+                <w:rFonts w:cs="Calibri"/>
+                <w:color w:val="000000"/>
+              </w:rPr>
+              <w:t>Réservation</w:t>
+            </w:r>
+          </w:p>
+        </w:tc>
+        <w:tc>
+          <w:tcPr>
+            <w:tcW w:w="4962" w:type="dxa"/>
+          </w:tcPr>
+          <w:p>
+            <w:pPr>
+              <w:rPr>
+                <w:rFonts w:cs="Calibri"/>
+                <w:color w:val="000000"/>
+              </w:rPr>
+            </w:pPr>
+            <w:r>
+              <w:rPr>
+                <w:rFonts w:cs="Calibri"/>
+                <w:color w:val="000000"/>
+              </w:rPr>
+              <w:t>Note précisant qu'un client a l'usage exclusif d'une chambre à un moment donné.</w:t>
+            </w:r>
+          </w:p>
+        </w:tc>
+        <w:tc>
+          <w:tcPr>
+            <w:tcW w:w="1518" w:type="dxa"/>
+          </w:tcPr>
+          <w:p>
+            <w:pPr>
+              <w:jc w:val="center"/>
+              <w:rPr>
+                <w:rFonts w:cs="Calibri"/>
+                <w:color w:val="000000"/>
+              </w:rPr>
+            </w:pPr>
+            <w:r>
+              <w:rPr>
+                <w:rFonts w:cs="Calibri"/>
+                <w:color w:val="000000"/>
+              </w:rPr>
+              <w:t>N/A</w:t>
+            </w:r>
+          </w:p>
+        </w:tc>
+      </w:tr>
+      <w:tr>
+        <w:tc>
+          <w:tcPr>
+            <w:tcW w:w="2376" w:type="dxa"/>
+          </w:tcPr>
+          <w:p>
+            <w:pPr>
+              <w:rPr>
+                <w:rFonts w:cs="Calibri"/>
+                <w:color w:val="000000"/>
+              </w:rPr>
+            </w:pPr>
+            <w:r>
+              <w:rPr>
+                <w:rFonts w:cs="Calibri"/>
+                <w:color w:val="000000"/>
+              </w:rPr>
+              <w:t>Saison</w:t>
+            </w:r>
+          </w:p>
+        </w:tc>
+        <w:tc>
+          <w:tcPr>
+            <w:tcW w:w="4962" w:type="dxa"/>
+          </w:tcPr>
+          <w:p>
+            <w:pPr>
+              <w:rPr>
+                <w:rFonts w:cs="Calibri"/>
+                <w:color w:val="000000"/>
+              </w:rPr>
+            </w:pPr>
+            <w:r>
+              <w:rPr>
+                <w:rFonts w:cs="Calibri"/>
+                <w:color w:val="000000"/>
+              </w:rPr>
+              <w:t>Période de temps durant laquelle les catégories de chambre ont un prix donné.</w:t>
+            </w:r>
+          </w:p>
+        </w:tc>
+        <w:tc>
+          <w:tcPr>
+            <w:tcW w:w="1518" w:type="dxa"/>
+          </w:tcPr>
+          <w:p>
+            <w:pPr>
+              <w:jc w:val="center"/>
+              <w:rPr>
+                <w:rFonts w:cs="Calibri"/>
+                <w:color w:val="000000"/>
+              </w:rPr>
+            </w:pPr>
+            <w:r>
+              <w:rPr>
+                <w:rFonts w:cs="Calibri"/>
+                <w:color w:val="000000"/>
+              </w:rPr>
+              <w:t>N/A</w:t>
+            </w:r>
+          </w:p>
+        </w:tc>
+      </w:tr>
+      <w:tr>
+        <w:tc>
+          <w:tcPr>
+            <w:tcW w:w="2376" w:type="dxa"/>
+          </w:tcPr>
+          <w:p>
+            <w:pPr>
+              <w:rPr>
+                <w:rFonts w:cs="Calibri"/>
+                <w:i/>
+                <w:color w:val="000000"/>
+              </w:rPr>
+            </w:pPr>
+            <w:r>
+              <w:rPr>
+                <w:rFonts w:cs="Calibri"/>
+                <w:i/>
+                <w:color w:val="000000"/>
+              </w:rPr>
+              <w:t>Séjour</w:t>
+            </w:r>
+          </w:p>
+        </w:tc>
+        <w:tc>
+          <w:tcPr>
+            <w:tcW w:w="4962" w:type="dxa"/>
+          </w:tcPr>
+          <w:p>
+            <w:pPr>
+              <w:rPr>
+                <w:rFonts w:cs="Calibri"/>
+                <w:i/>
+                <w:color w:val="000000"/>
+              </w:rPr>
+            </w:pPr>
+            <w:r>
+              <w:rPr>
+                <w:rFonts w:cs="Calibri"/>
+                <w:i/>
+                <w:color w:val="000000"/>
+              </w:rPr>
+              <w:t>Service que l'hôtel vend à ces clients. Il est constitué de détail de séjour.</w:t>
+            </w:r>
+          </w:p>
+        </w:tc>
+        <w:tc>
+          <w:tcPr>
+            <w:tcW w:w="1518" w:type="dxa"/>
+          </w:tcPr>
+          <w:p>
+            <w:pPr>
+              <w:jc w:val="center"/>
+              <w:rPr>
+                <w:rFonts w:cs="Calibri"/>
+                <w:i/>
+                <w:color w:val="000000"/>
+              </w:rPr>
+            </w:pPr>
+            <w:r>
+              <w:rPr>
+                <w:rFonts w:cs="Calibri"/>
+                <w:i/>
+                <w:color w:val="000000"/>
+              </w:rPr>
+              <w:t>N/A</w:t>
+            </w:r>
+          </w:p>
+        </w:tc>
+      </w:tr>
+      <w:tr>
+        <w:tc>
+          <w:tcPr>
+            <w:tcW w:w="2376" w:type="dxa"/>
+          </w:tcPr>
+          <w:p>
+            <w:pPr>
+              <w:rPr>
+                <w:rFonts w:cs="Calibri"/>
+                <w:color w:val="000000"/>
+              </w:rPr>
+            </w:pPr>
+            <w:r>
+              <w:rPr>
+                <w:rFonts w:cs="Calibri"/>
+                <w:color w:val="000000"/>
+              </w:rPr>
+              <w:t>Système de taxes</w:t>
+            </w:r>
+          </w:p>
+        </w:tc>
+        <w:tc>
+          <w:tcPr>
+            <w:tcW w:w="4962" w:type="dxa"/>
+          </w:tcPr>
+          <w:p>
+            <w:pPr>
+              <w:rPr>
+                <w:rFonts w:cs="Calibri"/>
+                <w:color w:val="000000"/>
+              </w:rPr>
+            </w:pPr>
+            <w:r>
+              <w:rPr>
+                <w:rFonts w:cs="Calibri"/>
+                <w:color w:val="000000"/>
+              </w:rPr>
+              <w:t>Système responsable de calculer les taxes pour une transaction donnée, à une date donnée, pour une juridiction donnée.</w:t>
+            </w:r>
+          </w:p>
+        </w:tc>
+        <w:tc>
+          <w:tcPr>
+            <w:tcW w:w="1518" w:type="dxa"/>
+          </w:tcPr>
+          <w:p>
+            <w:pPr>
+              <w:jc w:val="center"/>
+              <w:rPr>
+                <w:rFonts w:cs="Calibri"/>
+                <w:color w:val="000000"/>
+              </w:rPr>
+            </w:pPr>
+            <w:r>
+              <w:rPr>
+                <w:rFonts w:cs="Calibri"/>
+                <w:color w:val="000000"/>
+              </w:rPr>
+              <w:t>N/A</w:t>
+            </w:r>
+          </w:p>
+        </w:tc>
+      </w:tr>
+      <w:tr>
+        <w:tc>
+          <w:tcPr>
+            <w:tcW w:w="2376" w:type="dxa"/>
+          </w:tcPr>
+          <w:p>
+            <w:pPr>
+              <w:rPr>
+                <w:rFonts w:cs="Calibri"/>
+                <w:color w:val="000000"/>
+              </w:rPr>
+            </w:pPr>
+            <w:r>
+              <w:rPr>
+                <w:rFonts w:cs="Calibri"/>
+                <w:color w:val="000000"/>
+              </w:rPr>
+              <w:t>Système</w:t>
+            </w:r>
+          </w:p>
+        </w:tc>
+        <w:tc>
+          <w:tcPr>
+            <w:tcW w:w="4962" w:type="dxa"/>
+          </w:tcPr>
+          <w:p>
+            <w:pPr>
+              <w:rPr>
+                <w:rFonts w:ascii="Mangal" w:hAnsi="Mangal" w:cs="Mangal"/>
+                <w:color w:val="000000"/>
+              </w:rPr>
+            </w:pPr>
+            <w:r>
+              <w:rPr>
+                <w:rFonts w:cs="Calibri"/>
+                <w:color w:val="000000"/>
+              </w:rPr>
+              <w:t>Système hôtelier permettant de gérer les opérations usuelles de l'hôtel.</w:t>
+            </w:r>
+          </w:p>
+        </w:tc>
+        <w:tc>
+          <w:tcPr>
+            <w:tcW w:w="1518" w:type="dxa"/>
+          </w:tcPr>
+          <w:p>
+            <w:pPr>
+              <w:jc w:val="center"/>
+              <w:rPr>
+                <w:rFonts w:cs="Calibri"/>
+                <w:color w:val="000000"/>
+              </w:rPr>
+            </w:pPr>
+            <w:r>
+              <w:rPr>
+                <w:rFonts w:cs="Calibri"/>
+                <w:color w:val="000000"/>
+              </w:rPr>
+              <w:t>N/A</w:t>
+            </w:r>
+          </w:p>
+        </w:tc>
+      </w:tr>
+    </w:tbl>
+    <w:p/>
+    <w:p>
+      <w:pPr>
         <w:pStyle w:val="Heading1"/>
       </w:pPr>
+      <w:r>
+        <w:br w:type="page"/>
+      </w:r>
       <w:commentRangeStart w:id="2"/>
       <w:r>
+        <w:lastRenderedPageBreak/>
         <w:t>Modèle du domaine</w:t>
       </w:r>
       <w:commentRangeEnd w:id="2"/>
@@ -884,24 +2033,138 @@
         <w:commentReference w:id="2"/>
       </w:r>
     </w:p>
-    <w:p/>
-    <w:p>
-      <w:pPr>
-        <w:pStyle w:val="Heading1"/>
-      </w:pPr>
+    <w:p>
+      <w:pPr>
+        <w:jc w:val="center"/>
+        <w:rPr>
+          <w:lang w:val="en-CA"/>
+        </w:rPr>
+      </w:pPr>
+      <w:r>
+        <w:rPr>
+          <w:lang w:val="en-CA"/>
+        </w:rPr>
+        <w:t>Figure 1.1 - Modèle du domaine</w:t>
+      </w:r>
+      <w:r>
+        <w:rPr>
+          <w:noProof/>
+          <w:lang w:val="en-CA" w:eastAsia="en-CA"/>
+        </w:rPr>
+        <w:drawing>
+          <wp:inline distT="0" distB="0" distL="0" distR="0">
+            <wp:extent cx="5486400" cy="3406140"/>
+            <wp:effectExtent l="19050" t="0" r="0" b="0"/>
+            <wp:docPr id="2" name="Picture 2" descr="C:\Users\Marc-Andre\Desktop\render.png"/>
+            <wp:cNvGraphicFramePr>
+              <a:graphicFrameLocks xmlns:a="http://schemas.openxmlformats.org/drawingml/2006/main" noChangeAspect="1"/>
+            </wp:cNvGraphicFramePr>
+            <a:graphic xmlns:a="http://schemas.openxmlformats.org/drawingml/2006/main">
+              <a:graphicData uri="http://schemas.openxmlformats.org/drawingml/2006/picture">
+                <pic:pic xmlns:pic="http://schemas.openxmlformats.org/drawingml/2006/picture">
+                  <pic:nvPicPr>
+                    <pic:cNvPr id="0" name="Picture 2" descr="C:\Users\Marc-Andre\Desktop\render.png"/>
+                    <pic:cNvPicPr>
+                      <a:picLocks noChangeAspect="1" noChangeArrowheads="1"/>
+                    </pic:cNvPicPr>
+                  </pic:nvPicPr>
+                  <pic:blipFill>
+                    <a:blip r:embed="rId7" cstate="print"/>
+                    <a:srcRect/>
+                    <a:stretch>
+                      <a:fillRect/>
+                    </a:stretch>
+                  </pic:blipFill>
+                  <pic:spPr bwMode="auto">
+                    <a:xfrm>
+                      <a:off x="0" y="0"/>
+                      <a:ext cx="5486400" cy="3406140"/>
+                    </a:xfrm>
+                    <a:prstGeom prst="rect">
+                      <a:avLst/>
+                    </a:prstGeom>
+                    <a:noFill/>
+                    <a:ln w="9525">
+                      <a:noFill/>
+                      <a:miter lim="800000"/>
+                      <a:headEnd/>
+                      <a:tailEnd/>
+                    </a:ln>
+                  </pic:spPr>
+                </pic:pic>
+              </a:graphicData>
+            </a:graphic>
+          </wp:inline>
+        </w:drawing>
+      </w:r>
+    </w:p>
+    <w:p>
+      <w:pPr>
+        <w:jc w:val="both"/>
+      </w:pPr>
+      <w:r>
+        <w:t xml:space="preserve">Pour rencontrer les nouvelles exigences, nous avons scindé le concept de séjour en deux. Le séjour reste lié à un client, l'agenda contient toujours les séjours et le système permet encore de souscrire les séjours. Cependant la date d'arrivée et la date de départ ont été déplacées dans un nouveau concept </w:t>
+      </w:r>
+      <w:r>
+        <w:t>«</w:t>
+      </w:r>
+      <w:r>
+        <w:t xml:space="preserve"> </w:t>
+      </w:r>
+      <w:r>
+        <w:t>DétailSéjour</w:t>
+      </w:r>
+      <w:r>
+        <w:t xml:space="preserve"> </w:t>
+      </w:r>
+      <w:r>
+        <w:t>»</w:t>
+      </w:r>
+      <w:r>
+        <w:t>.</w:t>
+      </w:r>
+      <w:r>
+        <w:t xml:space="preserve"> </w:t>
+      </w:r>
+      <w:r>
+        <w:t>Le lien entre le séjour</w:t>
+      </w:r>
+      <w:r>
+        <w:t xml:space="preserve"> et la chambre</w:t>
+      </w:r>
+      <w:r>
+        <w:t xml:space="preserve"> a été déplacé sur le détail de séjour.</w:t>
+      </w:r>
+      <w:r>
+        <w:t xml:space="preserve"> A présent un séjour peut contenir plusieurs détail de séjour et un détail de séjour </w:t>
+      </w:r>
+      <w:r>
+        <w:t xml:space="preserve">décrit </w:t>
+      </w:r>
+      <w:r>
+        <w:t>un seul s</w:t>
+      </w:r>
+      <w:r>
+        <w:rPr>
+          <w:rFonts w:ascii="Cambria" w:hAnsi="Cambria"/>
+        </w:rPr>
+        <w:t>éjour.</w:t>
+      </w:r>
+      <w:r>
+        <w:br w:type="page"/>
+      </w:r>
       <w:commentRangeStart w:id="5"/>
       <w:r>
+        <w:rPr>
+          <w:rStyle w:val="Heading1Char"/>
+        </w:rPr>
+        <w:lastRenderedPageBreak/>
         <w:t>Diagramme de séquence système</w:t>
       </w:r>
       <w:commentRangeEnd w:id="5"/>
       <w:r>
         <w:rPr>
-          <w:rStyle w:val="CommentReference"/>
-          <w:rFonts w:asciiTheme="minorHAnsi" w:eastAsiaTheme="minorHAnsi" w:hAnsiTheme="minorHAnsi" w:cstheme="minorBidi"/>
-          <w:b w:val="0"/>
-          <w:bCs w:val="0"/>
-          <w:vanish/>
-          <w:color w:val="auto"/>
+          <w:rStyle w:val="Heading1Char"/>
         </w:rPr>
         <w:commentReference w:id="5"/>
       </w:r>
@@ -911,8 +2174,12 @@
       <w:pPr>
         <w:pStyle w:val="Heading1"/>
       </w:pPr>
+      <w:r>
+        <w:br w:type="page"/>
+      </w:r>
       <w:commentRangeStart w:id="6"/>
       <w:r>
+        <w:lastRenderedPageBreak/>
         <w:t>Contrat d'opération</w:t>
       </w:r>
       <w:commentRangeEnd w:id="6"/>
@@ -933,8 +2200,12 @@
       <w:pPr>
         <w:pStyle w:val="Heading1"/>
       </w:pPr>
+      <w:r>
+        <w:br w:type="page"/>
+      </w:r>
       <w:commentRangeStart w:id="7"/>
       <w:r>
+        <w:lastRenderedPageBreak/>
         <w:t>Solution logicielle</w:t>
       </w:r>
       <w:commentRangeEnd w:id="7"/>
@@ -955,8 +2226,12 @@
       <w:pPr>
         <w:pStyle w:val="Heading1"/>
       </w:pPr>
+      <w:r>
+        <w:br w:type="page"/>
+      </w:r>
       <w:commentRangeStart w:id="8"/>
       <w:r>
+        <w:lastRenderedPageBreak/>
         <w:t>Conclusion</w:t>
       </w:r>
       <w:commentRangeEnd w:id="8"/>
@@ -983,7 +2258,7 @@
 </file>
 
 <file path=word/comments.xml><?xml version="1.0" encoding="utf-8"?>
-<w:comments xmlns:mo="http://schemas.microsoft.com/office/mac/office/2008/main" xmlns:ve="http://schemas.openxmlformats.org/markup-compatibility/2006" xmlns:mv="urn:schemas-microsoft-com:mac:vml" xmlns:o="urn:schemas-microsoft-com:office:office" xmlns:r="http://schemas.openxmlformats.org/officeDocument/2006/relationships" xmlns:m="http://schemas.openxmlformats.org/officeDocument/2006/math" xmlns:v="urn:schemas-microsoft-com:vml" xmlns:wp="http://schemas.openxmlformats.org/drawingml/2006/wordprocessingDrawing" xmlns:w10="urn:schemas-microsoft-com:office:word" xmlns:w="http://schemas.openxmlformats.org/wordprocessingml/2006/main" xmlns:wne="http://schemas.microsoft.com/office/word/2006/wordml">
+<w:comments xmlns:ve="http://schemas.openxmlformats.org/markup-compatibility/2006" xmlns:o="urn:schemas-microsoft-com:office:office" xmlns:r="http://schemas.openxmlformats.org/officeDocument/2006/relationships" xmlns:m="http://schemas.openxmlformats.org/officeDocument/2006/math" xmlns:v="urn:schemas-microsoft-com:vml" xmlns:wp="http://schemas.openxmlformats.org/drawingml/2006/wordprocessingDrawing" xmlns:w10="urn:schemas-microsoft-com:office:word" xmlns:w="http://schemas.openxmlformats.org/wordprocessingml/2006/main" xmlns:wne="http://schemas.microsoft.com/office/word/2006/wordml">
   <w:comment w:id="0" w:author="François Caron" w:date="2010-01-07T14:15:00Z" w:initials="FC">
     <w:p>
       <w:pPr>
@@ -1327,7 +2602,7 @@
 </file>
 
 <file path=word/numbering.xml><?xml version="1.0" encoding="utf-8"?>
-<w:numbering xmlns:mo="http://schemas.microsoft.com/office/mac/office/2008/main" xmlns:ve="http://schemas.openxmlformats.org/markup-compatibility/2006" xmlns:mv="urn:schemas-microsoft-com:mac:vml" xmlns:o="urn:schemas-microsoft-com:office:office" xmlns:r="http://schemas.openxmlformats.org/officeDocument/2006/relationships" xmlns:m="http://schemas.openxmlformats.org/officeDocument/2006/math" xmlns:v="urn:schemas-microsoft-com:vml" xmlns:wp="http://schemas.openxmlformats.org/drawingml/2006/wordprocessingDrawing" xmlns:w10="urn:schemas-microsoft-com:office:word" xmlns:w="http://schemas.openxmlformats.org/wordprocessingml/2006/main" xmlns:wne="http://schemas.microsoft.com/office/word/2006/wordml">
+<w:numbering xmlns:ve="http://schemas.openxmlformats.org/markup-compatibility/2006" xmlns:o="urn:schemas-microsoft-com:office:office" xmlns:r="http://schemas.openxmlformats.org/officeDocument/2006/relationships" xmlns:m="http://schemas.openxmlformats.org/officeDocument/2006/math" xmlns:v="urn:schemas-microsoft-com:vml" xmlns:wp="http://schemas.openxmlformats.org/drawingml/2006/wordprocessingDrawing" xmlns:w10="urn:schemas-microsoft-com:office:word" xmlns:w="http://schemas.openxmlformats.org/wordprocessingml/2006/main" xmlns:wne="http://schemas.microsoft.com/office/word/2006/wordml">
   <w:abstractNum w:abstractNumId="0">
     <w:nsid w:val="FFFFFF1D"/>
     <w:multiLevelType w:val="multilevel"/>
@@ -1633,7 +2908,7 @@
     </w:rPrDefault>
     <w:pPrDefault/>
   </w:docDefaults>
-  <w:latentStyles w:defLockedState="0" w:defUIPriority="99" w:defSemiHidden="1" w:defUnhideWhenUsed="1" w:defQFormat="0" w:count="276">
+  <w:latentStyles w:defLockedState="0" w:defUIPriority="99" w:defSemiHidden="1" w:defUnhideWhenUsed="1" w:defQFormat="0" w:count="267">
     <w:lsdException w:name="Normal" w:semiHidden="0" w:uiPriority="0" w:unhideWhenUsed="0" w:qFormat="1"/>
     <w:lsdException w:name="heading 1" w:semiHidden="0" w:uiPriority="9" w:unhideWhenUsed="0" w:qFormat="1"/>
     <w:lsdException w:name="heading 2" w:uiPriority="9" w:qFormat="1"/>
@@ -1659,6 +2934,7 @@
     <w:lsdException w:name="Subtitle" w:semiHidden="0" w:uiPriority="11" w:unhideWhenUsed="0" w:qFormat="1"/>
     <w:lsdException w:name="Strong" w:semiHidden="0" w:uiPriority="22" w:unhideWhenUsed="0" w:qFormat="1"/>
     <w:lsdException w:name="Emphasis" w:semiHidden="0" w:uiPriority="20" w:unhideWhenUsed="0" w:qFormat="1"/>
+    <w:lsdException w:name="Table Professional" w:uiPriority="0"/>
     <w:lsdException w:name="Table Grid" w:semiHidden="0" w:uiPriority="59" w:unhideWhenUsed="0"/>
     <w:lsdException w:name="Placeholder Text" w:unhideWhenUsed="0"/>
     <w:lsdException w:name="No Spacing" w:uiPriority="1" w:unhideWhenUsed="0" w:qFormat="1"/>
@@ -1805,11 +3081,12 @@
   </w:style>
   <w:style w:type="character" w:default="1" w:styleId="DefaultParagraphFont">
     <w:name w:val="Default Paragraph Font"/>
-    <w:semiHidden/>
+    <w:uiPriority w:val="1"/>
     <w:unhideWhenUsed/>
   </w:style>
   <w:style w:type="table" w:default="1" w:styleId="TableNormal">
     <w:name w:val="Normal Table"/>
+    <w:uiPriority w:val="99"/>
     <w:semiHidden/>
     <w:unhideWhenUsed/>
     <w:qFormat/>
@@ -1825,6 +3102,7 @@
   </w:style>
   <w:style w:type="numbering" w:default="1" w:styleId="NoList">
     <w:name w:val="No List"/>
+    <w:uiPriority w:val="99"/>
     <w:semiHidden/>
     <w:unhideWhenUsed/>
   </w:style>
@@ -2022,6 +3300,51 @@
       <w:szCs w:val="16"/>
       <w:lang w:val="fr-CA"/>
     </w:rPr>
+  </w:style>
+  <w:style w:type="table" w:styleId="TableProfessional">
+    <w:name w:val="Table Professional"/>
+    <w:basedOn w:val="TableNormal"/>
+    <w:rsid w:val="000A33EA"/>
+    <w:rPr>
+      <w:rFonts w:ascii="Cambria" w:eastAsia="Cambria" w:hAnsi="Cambria" w:cs="Times New Roman"/>
+      <w:sz w:val="20"/>
+      <w:szCs w:val="20"/>
+    </w:rPr>
+    <w:tblPr>
+      <w:tblInd w:w="0" w:type="dxa"/>
+      <w:tblBorders>
+        <w:top w:val="single" w:sz="6" w:space="0" w:color="000000"/>
+        <w:left w:val="single" w:sz="6" w:space="0" w:color="000000"/>
+        <w:bottom w:val="single" w:sz="6" w:space="0" w:color="000000"/>
+        <w:right w:val="single" w:sz="6" w:space="0" w:color="000000"/>
+        <w:insideH w:val="single" w:sz="6" w:space="0" w:color="000000"/>
+        <w:insideV w:val="single" w:sz="6" w:space="0" w:color="000000"/>
+      </w:tblBorders>
+      <w:tblCellMar>
+        <w:top w:w="0" w:type="dxa"/>
+        <w:left w:w="108" w:type="dxa"/>
+        <w:bottom w:w="0" w:type="dxa"/>
+        <w:right w:w="108" w:type="dxa"/>
+      </w:tblCellMar>
+    </w:tblPr>
+    <w:tcPr>
+      <w:shd w:val="clear" w:color="auto" w:fill="auto"/>
+    </w:tcPr>
+    <w:tblStylePr w:type="firstRow">
+      <w:rPr>
+        <w:b/>
+        <w:bCs/>
+        <w:color w:val="auto"/>
+      </w:rPr>
+      <w:tblPr/>
+      <w:tcPr>
+        <w:tcBorders>
+          <w:tl2br w:val="none" w:sz="0" w:space="0" w:color="auto"/>
+          <w:tr2bl w:val="none" w:sz="0" w:space="0" w:color="auto"/>
+        </w:tcBorders>
+        <w:shd w:val="solid" w:color="000000" w:fill="FFFFFF"/>
+      </w:tcPr>
+    </w:tblStylePr>
   </w:style>
 </w:styles>
 </file>
@@ -2342,4 +3665,16 @@
   </a:objectDefaults>
   <a:extraClrSchemeLst/>
 </a:theme>
+</file>
+
+<file path=customXml/item1.xml><?xml version="1.0" encoding="utf-8"?>
+<b:Sources xmlns:b="http://schemas.openxmlformats.org/officeDocument/2006/bibliography" xmlns="http://schemas.openxmlformats.org/officeDocument/2006/bibliography" SelectedStyle="\APA.XSL" StyleName="APA Fifth Edition"/>
+</file>
+
+<file path=customXml/itemProps1.xml><?xml version="1.0" encoding="utf-8"?>
+<ds:datastoreItem xmlns:ds="http://schemas.openxmlformats.org/officeDocument/2006/customXml" ds:itemID="{D90F552B-8387-4407-BC8F-325D185F62D3}">
+  <ds:schemaRefs>
+    <ds:schemaRef ds:uri="http://schemas.openxmlformats.org/officeDocument/2006/bibliography"/>
+  </ds:schemaRefs>
+</ds:datastoreItem>
 </file>
</xml_diff>

<commit_message>
Ajout du DSS et du contrat d'operation dans le rapport.
</commit_message>
<xml_diff>
--- a/doc/LOG210-Iteration3-Groupe01-Equipe15-Ete2012.docx
+++ b/doc/LOG210-Iteration3-Groupe01-Equipe15-Ete2012.docx
@@ -2172,51 +2172,518 @@
     <w:p/>
     <w:p>
       <w:pPr>
-        <w:pStyle w:val="Heading1"/>
-      </w:pPr>
+        <w:jc w:val="center"/>
+      </w:pPr>
+      <w:r>
+        <w:t>Figure 1.2 - Diagramme de séquence système</w:t>
+      </w:r>
+    </w:p>
+    <w:p>
+      <w:pPr>
+        <w:rPr>
+          <w:rFonts w:ascii="Courier New" w:hAnsi="Courier New" w:cs="Courier New"/>
+          <w:sz w:val="19"/>
+          <w:szCs w:val="19"/>
+        </w:rPr>
+      </w:pPr>
+      <w:r>
+        <w:rPr>
+          <w:rFonts w:ascii="Courier New" w:hAnsi="Courier New" w:cs="Courier New"/>
+          <w:sz w:val="19"/>
+          <w:szCs w:val="19"/>
+        </w:rPr>
+        <w:t xml:space="preserve"> </w:t>
+      </w:r>
+      <w:r>
+        <w:rPr>
+          <w:rFonts w:ascii="Courier New" w:hAnsi="Courier New" w:cs="Courier New"/>
+          <w:sz w:val="19"/>
+          <w:szCs w:val="19"/>
+        </w:rPr>
+        <w:t>O                                                    +-----------------+</w:t>
+      </w:r>
+    </w:p>
+    <w:p>
+      <w:pPr>
+        <w:rPr>
+          <w:rFonts w:ascii="Courier New" w:hAnsi="Courier New" w:cs="Courier New"/>
+          <w:sz w:val="19"/>
+          <w:szCs w:val="19"/>
+        </w:rPr>
+      </w:pPr>
+      <w:r>
+        <w:rPr>
+          <w:rFonts w:ascii="Courier New" w:hAnsi="Courier New" w:cs="Courier New"/>
+          <w:sz w:val="19"/>
+          <w:szCs w:val="19"/>
+        </w:rPr>
+        <w:t>/|\                                                   | SystèmeHotelier |</w:t>
+      </w:r>
+    </w:p>
+    <w:p>
+      <w:pPr>
+        <w:rPr>
+          <w:rFonts w:ascii="Courier New" w:hAnsi="Courier New" w:cs="Courier New"/>
+          <w:sz w:val="19"/>
+          <w:szCs w:val="19"/>
+        </w:rPr>
+      </w:pPr>
+      <w:r>
+        <w:rPr>
+          <w:rFonts w:ascii="Courier New" w:hAnsi="Courier New" w:cs="Courier New"/>
+          <w:sz w:val="19"/>
+          <w:szCs w:val="19"/>
+        </w:rPr>
+        <w:t>/ \                                                   +-----------------+</w:t>
+      </w:r>
+    </w:p>
+    <w:p>
+      <w:pPr>
+        <w:rPr>
+          <w:rFonts w:ascii="Courier New" w:hAnsi="Courier New" w:cs="Courier New"/>
+          <w:sz w:val="19"/>
+          <w:szCs w:val="19"/>
+        </w:rPr>
+      </w:pPr>
+      <w:r>
+        <w:rPr>
+          <w:rFonts w:ascii="Courier New" w:hAnsi="Courier New" w:cs="Courier New"/>
+          <w:sz w:val="19"/>
+          <w:szCs w:val="19"/>
+        </w:rPr>
+        <w:t xml:space="preserve"> |                                                             |</w:t>
+      </w:r>
+    </w:p>
+    <w:p>
+      <w:pPr>
+        <w:rPr>
+          <w:rFonts w:ascii="Courier New" w:hAnsi="Courier New" w:cs="Courier New"/>
+          <w:sz w:val="19"/>
+          <w:szCs w:val="19"/>
+        </w:rPr>
+      </w:pPr>
+      <w:r>
+        <w:rPr>
+          <w:rFonts w:ascii="Courier New" w:hAnsi="Courier New" w:cs="Courier New"/>
+          <w:sz w:val="19"/>
+          <w:szCs w:val="19"/>
+        </w:rPr>
+        <w:t xml:space="preserve"> |   2. démarrerTransfèreSéjour(#Chambre)                      |</w:t>
+      </w:r>
+    </w:p>
+    <w:p>
+      <w:pPr>
+        <w:rPr>
+          <w:rFonts w:ascii="Courier New" w:hAnsi="Courier New" w:cs="Courier New"/>
+          <w:sz w:val="19"/>
+          <w:szCs w:val="19"/>
+        </w:rPr>
+      </w:pPr>
+      <w:r>
+        <w:rPr>
+          <w:rFonts w:ascii="Courier New" w:hAnsi="Courier New" w:cs="Courier New"/>
+          <w:sz w:val="19"/>
+          <w:szCs w:val="19"/>
+        </w:rPr>
+        <w:t xml:space="preserve"> |――――――――――――――――――――――――――――――――――――――――――――――――――――――――――――&gt;|</w:t>
+      </w:r>
+    </w:p>
+    <w:p>
+      <w:pPr>
+        <w:rPr>
+          <w:rFonts w:ascii="Courier New" w:hAnsi="Courier New" w:cs="Courier New"/>
+          <w:sz w:val="19"/>
+          <w:szCs w:val="19"/>
+        </w:rPr>
+      </w:pPr>
+      <w:r>
+        <w:rPr>
+          <w:rFonts w:ascii="Courier New" w:hAnsi="Courier New" w:cs="Courier New"/>
+          <w:sz w:val="19"/>
+          <w:szCs w:val="19"/>
+        </w:rPr>
+        <w:t xml:space="preserve"> |                                                             |</w:t>
+      </w:r>
+    </w:p>
+    <w:p>
+      <w:pPr>
+        <w:rPr>
+          <w:rFonts w:ascii="Courier New" w:hAnsi="Courier New" w:cs="Courier New"/>
+          <w:sz w:val="19"/>
+          <w:szCs w:val="19"/>
+        </w:rPr>
+      </w:pPr>
+      <w:r>
+        <w:rPr>
+          <w:rFonts w:ascii="Courier New" w:hAnsi="Courier New" w:cs="Courier New"/>
+          <w:sz w:val="19"/>
+          <w:szCs w:val="19"/>
+        </w:rPr>
+        <w:t xml:space="preserve"> |   3. et 4. informat</w:t>
+      </w:r>
+      <w:r>
+        <w:rPr>
+          <w:rFonts w:ascii="Courier New" w:hAnsi="Courier New" w:cs="Courier New"/>
+          <w:sz w:val="19"/>
+          <w:szCs w:val="19"/>
+        </w:rPr>
+        <w:t>ions du séjour &amp; chambres dispo</w:t>
+      </w:r>
+      <w:r>
+        <w:rPr>
+          <w:rFonts w:ascii="Courier New" w:hAnsi="Courier New" w:cs="Courier New"/>
+          <w:sz w:val="19"/>
+          <w:szCs w:val="19"/>
+        </w:rPr>
+        <w:t xml:space="preserve">nibles  </w:t>
+      </w:r>
+      <w:r>
+        <w:rPr>
+          <w:rFonts w:ascii="Courier New" w:hAnsi="Courier New" w:cs="Courier New"/>
+          <w:sz w:val="19"/>
+          <w:szCs w:val="19"/>
+        </w:rPr>
+        <w:t xml:space="preserve"> </w:t>
+      </w:r>
+      <w:r>
+        <w:rPr>
+          <w:rFonts w:ascii="Courier New" w:hAnsi="Courier New" w:cs="Courier New"/>
+          <w:sz w:val="19"/>
+          <w:szCs w:val="19"/>
+        </w:rPr>
+        <w:t xml:space="preserve"> |</w:t>
+      </w:r>
+    </w:p>
+    <w:p>
+      <w:pPr>
+        <w:rPr>
+          <w:rFonts w:ascii="Courier New" w:hAnsi="Courier New" w:cs="Courier New"/>
+          <w:sz w:val="19"/>
+          <w:szCs w:val="19"/>
+        </w:rPr>
+      </w:pPr>
+      <w:r>
+        <w:rPr>
+          <w:rFonts w:ascii="Courier New" w:hAnsi="Courier New" w:cs="Courier New"/>
+          <w:sz w:val="19"/>
+          <w:szCs w:val="19"/>
+        </w:rPr>
+        <w:t xml:space="preserve"> |&lt;------------------------------------------------------------|</w:t>
+      </w:r>
+    </w:p>
+    <w:p>
+      <w:pPr>
+        <w:rPr>
+          <w:rFonts w:ascii="Courier New" w:hAnsi="Courier New" w:cs="Courier New"/>
+          <w:sz w:val="19"/>
+          <w:szCs w:val="19"/>
+        </w:rPr>
+      </w:pPr>
+      <w:r>
+        <w:rPr>
+          <w:rFonts w:ascii="Courier New" w:hAnsi="Courier New" w:cs="Courier New"/>
+          <w:sz w:val="19"/>
+          <w:szCs w:val="19"/>
+        </w:rPr>
+        <w:t xml:space="preserve"> |                                                             |</w:t>
+      </w:r>
+    </w:p>
+    <w:p>
+      <w:pPr>
+        <w:rPr>
+          <w:rFonts w:ascii="Courier New" w:hAnsi="Courier New" w:cs="Courier New"/>
+          <w:sz w:val="19"/>
+          <w:szCs w:val="19"/>
+        </w:rPr>
+      </w:pPr>
+      <w:r>
+        <w:rPr>
+          <w:rFonts w:ascii="Courier New" w:hAnsi="Courier New" w:cs="Courier New"/>
+          <w:sz w:val="19"/>
+          <w:szCs w:val="19"/>
+        </w:rPr>
+        <w:t xml:space="preserve"> |   5.</w:t>
+      </w:r>
+      <w:r>
+        <w:rPr>
+          <w:rFonts w:ascii="Courier New" w:hAnsi="Courier New" w:cs="Courier New"/>
+          <w:sz w:val="19"/>
+          <w:szCs w:val="19"/>
+        </w:rPr>
+        <w:t xml:space="preserve"> et 6.</w:t>
+      </w:r>
+      <w:r>
+        <w:rPr>
+          <w:rFonts w:ascii="Courier New" w:hAnsi="Courier New" w:cs="Courier New"/>
+          <w:sz w:val="19"/>
+          <w:szCs w:val="19"/>
+        </w:rPr>
+        <w:t xml:space="preserve"> entrerChambre(#Chambre)</w:t>
+      </w:r>
+      <w:r>
+        <w:rPr>
+          <w:rFonts w:ascii="Courier New" w:hAnsi="Courier New" w:cs="Courier New"/>
+          <w:sz w:val="19"/>
+          <w:szCs w:val="19"/>
+        </w:rPr>
+        <w:t xml:space="preserve">                          </w:t>
+      </w:r>
+      <w:r>
+        <w:rPr>
+          <w:rFonts w:ascii="Courier New" w:hAnsi="Courier New" w:cs="Courier New"/>
+          <w:sz w:val="19"/>
+          <w:szCs w:val="19"/>
+        </w:rPr>
+        <w:t>|</w:t>
+      </w:r>
+    </w:p>
+    <w:p>
+      <w:pPr>
+        <w:rPr>
+          <w:rFonts w:ascii="Courier New" w:hAnsi="Courier New" w:cs="Courier New"/>
+          <w:sz w:val="19"/>
+          <w:szCs w:val="19"/>
+        </w:rPr>
+      </w:pPr>
+      <w:r>
+        <w:rPr>
+          <w:rFonts w:ascii="Courier New" w:hAnsi="Courier New" w:cs="Courier New"/>
+          <w:sz w:val="19"/>
+          <w:szCs w:val="19"/>
+        </w:rPr>
+        <w:t xml:space="preserve"> |――――――――――――――――――――――――――――――――――――――――――――――――――――――――――――&gt;|</w:t>
+      </w:r>
+    </w:p>
+    <w:p>
+      <w:pPr>
+        <w:rPr>
+          <w:rFonts w:ascii="Courier New" w:hAnsi="Courier New" w:cs="Courier New"/>
+          <w:sz w:val="19"/>
+          <w:szCs w:val="19"/>
+        </w:rPr>
+      </w:pPr>
+      <w:r>
+        <w:rPr>
+          <w:rFonts w:ascii="Courier New" w:hAnsi="Courier New" w:cs="Courier New"/>
+          <w:sz w:val="19"/>
+          <w:szCs w:val="19"/>
+        </w:rPr>
+        <w:t xml:space="preserve"> |                                                             |</w:t>
+      </w:r>
+    </w:p>
+    <w:p>
+      <w:pPr>
+        <w:rPr>
+          <w:rFonts w:ascii="Courier New" w:hAnsi="Courier New" w:cs="Courier New"/>
+          <w:sz w:val="19"/>
+          <w:szCs w:val="19"/>
+        </w:rPr>
+      </w:pPr>
+    </w:p>
+    <w:p>
+      <w:r>
+        <w:t>Pour transférer un séjour de chambre, le commis entre le numéro de la chambre actuel. Le système lui retourne les informations du séjour ainsi que les chambres disponibles de la même catégorie.</w:t>
+      </w:r>
+      <w:r>
+        <w:t xml:space="preserve"> Le commis entre ensuite le numéro de la nouvelle chambre </w:t>
+      </w:r>
+      <w:r>
+        <w:t>choisie</w:t>
+      </w:r>
+      <w:r>
+        <w:t xml:space="preserve"> par le client et le système effectue les modifications.</w:t>
+      </w:r>
       <w:r>
         <w:br w:type="page"/>
       </w:r>
       <w:commentRangeStart w:id="6"/>
       <w:r>
+        <w:rPr>
+          <w:rStyle w:val="Heading1Char"/>
+        </w:rPr>
         <w:lastRenderedPageBreak/>
         <w:t>Contrat d'opération</w:t>
       </w:r>
       <w:commentRangeEnd w:id="6"/>
       <w:r>
         <w:rPr>
-          <w:rStyle w:val="CommentReference"/>
-          <w:rFonts w:asciiTheme="minorHAnsi" w:eastAsiaTheme="minorHAnsi" w:hAnsiTheme="minorHAnsi" w:cstheme="minorBidi"/>
-          <w:b w:val="0"/>
-          <w:bCs w:val="0"/>
-          <w:vanish/>
-          <w:color w:val="auto"/>
+          <w:rStyle w:val="Heading1Char"/>
         </w:rPr>
         <w:commentReference w:id="6"/>
       </w:r>
     </w:p>
     <w:p/>
     <w:p>
-      <w:pPr>
-        <w:pStyle w:val="Heading1"/>
-      </w:pPr>
+      <w:r>
+        <w:t>Contrat d'operation CO02 - entrerChambre(numéroChambre : entier)</w:t>
+      </w:r>
+    </w:p>
+    <w:p/>
+    <w:p>
+      <w:r>
+        <w:t>Référence :</w:t>
+      </w:r>
+    </w:p>
+    <w:p>
+      <w:pPr>
+        <w:pStyle w:val="ListParagraph"/>
+        <w:numPr>
+          <w:ilvl w:val="0"/>
+          <w:numId w:val="9"/>
+        </w:numPr>
+      </w:pPr>
+      <w:r>
+        <w:t>Cas d'utilisation « CU03 - Transférer un séjour de chambre »</w:t>
+      </w:r>
+    </w:p>
+    <w:p/>
+    <w:p>
+      <w:r>
+        <w:t>Préconditions :</w:t>
+      </w:r>
+    </w:p>
+    <w:p>
+      <w:pPr>
+        <w:pStyle w:val="ListParagraph"/>
+        <w:numPr>
+          <w:ilvl w:val="0"/>
+          <w:numId w:val="12"/>
+        </w:numPr>
+      </w:pPr>
+      <w:r>
+        <w:t>Un séjour doit être en cours de modification.</w:t>
+      </w:r>
+    </w:p>
+    <w:p>
+      <w:pPr>
+        <w:pStyle w:val="ListParagraph"/>
+        <w:numPr>
+          <w:ilvl w:val="0"/>
+          <w:numId w:val="12"/>
+        </w:numPr>
+      </w:pPr>
+      <w:r>
+        <w:t>Il y a au moins une chambre de disponible dans le système.</w:t>
+      </w:r>
+    </w:p>
+    <w:p/>
+    <w:p>
+      <w:r>
+        <w:t>Postconditions :</w:t>
+      </w:r>
+    </w:p>
+    <w:p>
+      <w:pPr>
+        <w:pStyle w:val="ListParagraph"/>
+        <w:numPr>
+          <w:ilvl w:val="0"/>
+          <w:numId w:val="11"/>
+        </w:numPr>
+      </w:pPr>
+      <w:r>
+        <w:t>L'état de la chambre choisie passe à « Occupé ».</w:t>
+      </w:r>
+    </w:p>
+    <w:p>
+      <w:pPr>
+        <w:pStyle w:val="ListParagraph"/>
+        <w:numPr>
+          <w:ilvl w:val="0"/>
+          <w:numId w:val="11"/>
+        </w:numPr>
+      </w:pPr>
+      <w:r>
+        <w:t>L'état de l'ancienne chambre du séjour passe à « Libre ».</w:t>
+      </w:r>
+    </w:p>
+    <w:p>
+      <w:pPr>
+        <w:pStyle w:val="ListParagraph"/>
+        <w:numPr>
+          <w:ilvl w:val="0"/>
+          <w:numId w:val="11"/>
+        </w:numPr>
+      </w:pPr>
+      <w:r>
+        <w:t>La date de départ du DétailSéjour correspondant à l'ancienne chambre est changé à la date courante.</w:t>
+      </w:r>
+    </w:p>
+    <w:p>
+      <w:pPr>
+        <w:pStyle w:val="ListParagraph"/>
+        <w:numPr>
+          <w:ilvl w:val="0"/>
+          <w:numId w:val="11"/>
+        </w:numPr>
+      </w:pPr>
+      <w:r>
+        <w:t>Une instance x de DétailSéjour est créée.</w:t>
+      </w:r>
+    </w:p>
+    <w:p>
+      <w:pPr>
+        <w:pStyle w:val="ListParagraph"/>
+        <w:numPr>
+          <w:ilvl w:val="0"/>
+          <w:numId w:val="11"/>
+        </w:numPr>
+      </w:pPr>
+      <w:r>
+        <w:t>La date d'arrivé de x est définie à la date courante.</w:t>
+      </w:r>
+    </w:p>
+    <w:p>
+      <w:pPr>
+        <w:pStyle w:val="ListParagraph"/>
+        <w:numPr>
+          <w:ilvl w:val="0"/>
+          <w:numId w:val="11"/>
+        </w:numPr>
+      </w:pPr>
+      <w:r>
+        <w:t>La date de départ de x est définie à l'ancienne date de départ du DétailSéjour correspondant à l'ancienne chambre.</w:t>
+      </w:r>
+    </w:p>
+    <w:p>
+      <w:pPr>
+        <w:pStyle w:val="ListParagraph"/>
+        <w:numPr>
+          <w:ilvl w:val="0"/>
+          <w:numId w:val="11"/>
+        </w:numPr>
+      </w:pPr>
+      <w:r>
+        <w:t>x est associé à la chambre choisie.</w:t>
+      </w:r>
+    </w:p>
+    <w:p>
+      <w:pPr>
+        <w:pStyle w:val="ListParagraph"/>
+        <w:numPr>
+          <w:ilvl w:val="0"/>
+          <w:numId w:val="11"/>
+        </w:numPr>
+      </w:pPr>
+      <w:r>
+        <w:t>x est associé au séjour.</w:t>
+      </w:r>
+    </w:p>
+    <w:p>
       <w:r>
         <w:br w:type="page"/>
       </w:r>
       <w:commentRangeStart w:id="7"/>
       <w:r>
+        <w:rPr>
+          <w:rStyle w:val="Heading1Char"/>
+        </w:rPr>
         <w:lastRenderedPageBreak/>
         <w:t>Solution logicielle</w:t>
       </w:r>
       <w:commentRangeEnd w:id="7"/>
       <w:r>
         <w:rPr>
-          <w:rStyle w:val="CommentReference"/>
-          <w:rFonts w:asciiTheme="minorHAnsi" w:eastAsiaTheme="minorHAnsi" w:hAnsiTheme="minorHAnsi" w:cstheme="minorBidi"/>
-          <w:b w:val="0"/>
-          <w:bCs w:val="0"/>
-          <w:vanish/>
-          <w:color w:val="auto"/>
+          <w:rStyle w:val="Heading1Char"/>
         </w:rPr>
         <w:commentReference w:id="7"/>
       </w:r>
@@ -2866,6 +3333,455 @@
         </w:tabs>
         <w:ind w:left="360" w:hanging="360"/>
       </w:pPr>
+    </w:lvl>
+  </w:abstractNum>
+  <w:abstractNum w:abstractNumId="8">
+    <w:nsid w:val="04DF133E"/>
+    <w:multiLevelType w:val="hybridMultilevel"/>
+    <w:tmpl w:val="F0D49490"/>
+    <w:lvl w:ilvl="0" w:tplc="A31CFCD0">
+      <w:numFmt w:val="bullet"/>
+      <w:lvlText w:val="-"/>
+      <w:lvlJc w:val="left"/>
+      <w:pPr>
+        <w:ind w:left="720" w:hanging="360"/>
+      </w:pPr>
+      <w:rPr>
+        <w:rFonts w:ascii="Cambria" w:eastAsiaTheme="minorHAnsi" w:hAnsi="Cambria" w:cstheme="minorBidi" w:hint="default"/>
+      </w:rPr>
+    </w:lvl>
+    <w:lvl w:ilvl="1" w:tplc="10090003" w:tentative="1">
+      <w:start w:val="1"/>
+      <w:numFmt w:val="bullet"/>
+      <w:lvlText w:val="o"/>
+      <w:lvlJc w:val="left"/>
+      <w:pPr>
+        <w:ind w:left="1440" w:hanging="360"/>
+      </w:pPr>
+      <w:rPr>
+        <w:rFonts w:ascii="Courier New" w:hAnsi="Courier New" w:cs="Courier New" w:hint="default"/>
+      </w:rPr>
+    </w:lvl>
+    <w:lvl w:ilvl="2" w:tplc="10090005" w:tentative="1">
+      <w:start w:val="1"/>
+      <w:numFmt w:val="bullet"/>
+      <w:lvlText w:val=""/>
+      <w:lvlJc w:val="left"/>
+      <w:pPr>
+        <w:ind w:left="2160" w:hanging="360"/>
+      </w:pPr>
+      <w:rPr>
+        <w:rFonts w:ascii="Wingdings" w:hAnsi="Wingdings" w:hint="default"/>
+      </w:rPr>
+    </w:lvl>
+    <w:lvl w:ilvl="3" w:tplc="10090001" w:tentative="1">
+      <w:start w:val="1"/>
+      <w:numFmt w:val="bullet"/>
+      <w:lvlText w:val=""/>
+      <w:lvlJc w:val="left"/>
+      <w:pPr>
+        <w:ind w:left="2880" w:hanging="360"/>
+      </w:pPr>
+      <w:rPr>
+        <w:rFonts w:ascii="Symbol" w:hAnsi="Symbol" w:hint="default"/>
+      </w:rPr>
+    </w:lvl>
+    <w:lvl w:ilvl="4" w:tplc="10090003" w:tentative="1">
+      <w:start w:val="1"/>
+      <w:numFmt w:val="bullet"/>
+      <w:lvlText w:val="o"/>
+      <w:lvlJc w:val="left"/>
+      <w:pPr>
+        <w:ind w:left="3600" w:hanging="360"/>
+      </w:pPr>
+      <w:rPr>
+        <w:rFonts w:ascii="Courier New" w:hAnsi="Courier New" w:cs="Courier New" w:hint="default"/>
+      </w:rPr>
+    </w:lvl>
+    <w:lvl w:ilvl="5" w:tplc="10090005" w:tentative="1">
+      <w:start w:val="1"/>
+      <w:numFmt w:val="bullet"/>
+      <w:lvlText w:val=""/>
+      <w:lvlJc w:val="left"/>
+      <w:pPr>
+        <w:ind w:left="4320" w:hanging="360"/>
+      </w:pPr>
+      <w:rPr>
+        <w:rFonts w:ascii="Wingdings" w:hAnsi="Wingdings" w:hint="default"/>
+      </w:rPr>
+    </w:lvl>
+    <w:lvl w:ilvl="6" w:tplc="10090001" w:tentative="1">
+      <w:start w:val="1"/>
+      <w:numFmt w:val="bullet"/>
+      <w:lvlText w:val=""/>
+      <w:lvlJc w:val="left"/>
+      <w:pPr>
+        <w:ind w:left="5040" w:hanging="360"/>
+      </w:pPr>
+      <w:rPr>
+        <w:rFonts w:ascii="Symbol" w:hAnsi="Symbol" w:hint="default"/>
+      </w:rPr>
+    </w:lvl>
+    <w:lvl w:ilvl="7" w:tplc="10090003" w:tentative="1">
+      <w:start w:val="1"/>
+      <w:numFmt w:val="bullet"/>
+      <w:lvlText w:val="o"/>
+      <w:lvlJc w:val="left"/>
+      <w:pPr>
+        <w:ind w:left="5760" w:hanging="360"/>
+      </w:pPr>
+      <w:rPr>
+        <w:rFonts w:ascii="Courier New" w:hAnsi="Courier New" w:cs="Courier New" w:hint="default"/>
+      </w:rPr>
+    </w:lvl>
+    <w:lvl w:ilvl="8" w:tplc="10090005" w:tentative="1">
+      <w:start w:val="1"/>
+      <w:numFmt w:val="bullet"/>
+      <w:lvlText w:val=""/>
+      <w:lvlJc w:val="left"/>
+      <w:pPr>
+        <w:ind w:left="6480" w:hanging="360"/>
+      </w:pPr>
+      <w:rPr>
+        <w:rFonts w:ascii="Wingdings" w:hAnsi="Wingdings" w:hint="default"/>
+      </w:rPr>
+    </w:lvl>
+  </w:abstractNum>
+  <w:abstractNum w:abstractNumId="9">
+    <w:nsid w:val="0FC94F3F"/>
+    <w:multiLevelType w:val="hybridMultilevel"/>
+    <w:tmpl w:val="B31253FE"/>
+    <w:lvl w:ilvl="0" w:tplc="10090001">
+      <w:start w:val="1"/>
+      <w:numFmt w:val="bullet"/>
+      <w:lvlText w:val=""/>
+      <w:lvlJc w:val="left"/>
+      <w:pPr>
+        <w:ind w:left="720" w:hanging="360"/>
+      </w:pPr>
+      <w:rPr>
+        <w:rFonts w:ascii="Symbol" w:hAnsi="Symbol" w:hint="default"/>
+      </w:rPr>
+    </w:lvl>
+    <w:lvl w:ilvl="1" w:tplc="10090003" w:tentative="1">
+      <w:start w:val="1"/>
+      <w:numFmt w:val="bullet"/>
+      <w:lvlText w:val="o"/>
+      <w:lvlJc w:val="left"/>
+      <w:pPr>
+        <w:ind w:left="1440" w:hanging="360"/>
+      </w:pPr>
+      <w:rPr>
+        <w:rFonts w:ascii="Courier New" w:hAnsi="Courier New" w:cs="Courier New" w:hint="default"/>
+      </w:rPr>
+    </w:lvl>
+    <w:lvl w:ilvl="2" w:tplc="10090005" w:tentative="1">
+      <w:start w:val="1"/>
+      <w:numFmt w:val="bullet"/>
+      <w:lvlText w:val=""/>
+      <w:lvlJc w:val="left"/>
+      <w:pPr>
+        <w:ind w:left="2160" w:hanging="360"/>
+      </w:pPr>
+      <w:rPr>
+        <w:rFonts w:ascii="Wingdings" w:hAnsi="Wingdings" w:hint="default"/>
+      </w:rPr>
+    </w:lvl>
+    <w:lvl w:ilvl="3" w:tplc="10090001" w:tentative="1">
+      <w:start w:val="1"/>
+      <w:numFmt w:val="bullet"/>
+      <w:lvlText w:val=""/>
+      <w:lvlJc w:val="left"/>
+      <w:pPr>
+        <w:ind w:left="2880" w:hanging="360"/>
+      </w:pPr>
+      <w:rPr>
+        <w:rFonts w:ascii="Symbol" w:hAnsi="Symbol" w:hint="default"/>
+      </w:rPr>
+    </w:lvl>
+    <w:lvl w:ilvl="4" w:tplc="10090003" w:tentative="1">
+      <w:start w:val="1"/>
+      <w:numFmt w:val="bullet"/>
+      <w:lvlText w:val="o"/>
+      <w:lvlJc w:val="left"/>
+      <w:pPr>
+        <w:ind w:left="3600" w:hanging="360"/>
+      </w:pPr>
+      <w:rPr>
+        <w:rFonts w:ascii="Courier New" w:hAnsi="Courier New" w:cs="Courier New" w:hint="default"/>
+      </w:rPr>
+    </w:lvl>
+    <w:lvl w:ilvl="5" w:tplc="10090005" w:tentative="1">
+      <w:start w:val="1"/>
+      <w:numFmt w:val="bullet"/>
+      <w:lvlText w:val=""/>
+      <w:lvlJc w:val="left"/>
+      <w:pPr>
+        <w:ind w:left="4320" w:hanging="360"/>
+      </w:pPr>
+      <w:rPr>
+        <w:rFonts w:ascii="Wingdings" w:hAnsi="Wingdings" w:hint="default"/>
+      </w:rPr>
+    </w:lvl>
+    <w:lvl w:ilvl="6" w:tplc="10090001" w:tentative="1">
+      <w:start w:val="1"/>
+      <w:numFmt w:val="bullet"/>
+      <w:lvlText w:val=""/>
+      <w:lvlJc w:val="left"/>
+      <w:pPr>
+        <w:ind w:left="5040" w:hanging="360"/>
+      </w:pPr>
+      <w:rPr>
+        <w:rFonts w:ascii="Symbol" w:hAnsi="Symbol" w:hint="default"/>
+      </w:rPr>
+    </w:lvl>
+    <w:lvl w:ilvl="7" w:tplc="10090003" w:tentative="1">
+      <w:start w:val="1"/>
+      <w:numFmt w:val="bullet"/>
+      <w:lvlText w:val="o"/>
+      <w:lvlJc w:val="left"/>
+      <w:pPr>
+        <w:ind w:left="5760" w:hanging="360"/>
+      </w:pPr>
+      <w:rPr>
+        <w:rFonts w:ascii="Courier New" w:hAnsi="Courier New" w:cs="Courier New" w:hint="default"/>
+      </w:rPr>
+    </w:lvl>
+    <w:lvl w:ilvl="8" w:tplc="10090005" w:tentative="1">
+      <w:start w:val="1"/>
+      <w:numFmt w:val="bullet"/>
+      <w:lvlText w:val=""/>
+      <w:lvlJc w:val="left"/>
+      <w:pPr>
+        <w:ind w:left="6480" w:hanging="360"/>
+      </w:pPr>
+      <w:rPr>
+        <w:rFonts w:ascii="Wingdings" w:hAnsi="Wingdings" w:hint="default"/>
+      </w:rPr>
+    </w:lvl>
+  </w:abstractNum>
+  <w:abstractNum w:abstractNumId="10">
+    <w:nsid w:val="64710491"/>
+    <w:multiLevelType w:val="hybridMultilevel"/>
+    <w:tmpl w:val="9A623DD0"/>
+    <w:lvl w:ilvl="0" w:tplc="A31CFCD0">
+      <w:numFmt w:val="bullet"/>
+      <w:lvlText w:val="-"/>
+      <w:lvlJc w:val="left"/>
+      <w:pPr>
+        <w:ind w:left="720" w:hanging="360"/>
+      </w:pPr>
+      <w:rPr>
+        <w:rFonts w:ascii="Cambria" w:eastAsiaTheme="minorHAnsi" w:hAnsi="Cambria" w:cstheme="minorBidi" w:hint="default"/>
+      </w:rPr>
+    </w:lvl>
+    <w:lvl w:ilvl="1" w:tplc="10090003" w:tentative="1">
+      <w:start w:val="1"/>
+      <w:numFmt w:val="bullet"/>
+      <w:lvlText w:val="o"/>
+      <w:lvlJc w:val="left"/>
+      <w:pPr>
+        <w:ind w:left="1440" w:hanging="360"/>
+      </w:pPr>
+      <w:rPr>
+        <w:rFonts w:ascii="Courier New" w:hAnsi="Courier New" w:cs="Courier New" w:hint="default"/>
+      </w:rPr>
+    </w:lvl>
+    <w:lvl w:ilvl="2" w:tplc="10090005" w:tentative="1">
+      <w:start w:val="1"/>
+      <w:numFmt w:val="bullet"/>
+      <w:lvlText w:val=""/>
+      <w:lvlJc w:val="left"/>
+      <w:pPr>
+        <w:ind w:left="2160" w:hanging="360"/>
+      </w:pPr>
+      <w:rPr>
+        <w:rFonts w:ascii="Wingdings" w:hAnsi="Wingdings" w:hint="default"/>
+      </w:rPr>
+    </w:lvl>
+    <w:lvl w:ilvl="3" w:tplc="10090001" w:tentative="1">
+      <w:start w:val="1"/>
+      <w:numFmt w:val="bullet"/>
+      <w:lvlText w:val=""/>
+      <w:lvlJc w:val="left"/>
+      <w:pPr>
+        <w:ind w:left="2880" w:hanging="360"/>
+      </w:pPr>
+      <w:rPr>
+        <w:rFonts w:ascii="Symbol" w:hAnsi="Symbol" w:hint="default"/>
+      </w:rPr>
+    </w:lvl>
+    <w:lvl w:ilvl="4" w:tplc="10090003" w:tentative="1">
+      <w:start w:val="1"/>
+      <w:numFmt w:val="bullet"/>
+      <w:lvlText w:val="o"/>
+      <w:lvlJc w:val="left"/>
+      <w:pPr>
+        <w:ind w:left="3600" w:hanging="360"/>
+      </w:pPr>
+      <w:rPr>
+        <w:rFonts w:ascii="Courier New" w:hAnsi="Courier New" w:cs="Courier New" w:hint="default"/>
+      </w:rPr>
+    </w:lvl>
+    <w:lvl w:ilvl="5" w:tplc="10090005" w:tentative="1">
+      <w:start w:val="1"/>
+      <w:numFmt w:val="bullet"/>
+      <w:lvlText w:val=""/>
+      <w:lvlJc w:val="left"/>
+      <w:pPr>
+        <w:ind w:left="4320" w:hanging="360"/>
+      </w:pPr>
+      <w:rPr>
+        <w:rFonts w:ascii="Wingdings" w:hAnsi="Wingdings" w:hint="default"/>
+      </w:rPr>
+    </w:lvl>
+    <w:lvl w:ilvl="6" w:tplc="10090001" w:tentative="1">
+      <w:start w:val="1"/>
+      <w:numFmt w:val="bullet"/>
+      <w:lvlText w:val=""/>
+      <w:lvlJc w:val="left"/>
+      <w:pPr>
+        <w:ind w:left="5040" w:hanging="360"/>
+      </w:pPr>
+      <w:rPr>
+        <w:rFonts w:ascii="Symbol" w:hAnsi="Symbol" w:hint="default"/>
+      </w:rPr>
+    </w:lvl>
+    <w:lvl w:ilvl="7" w:tplc="10090003" w:tentative="1">
+      <w:start w:val="1"/>
+      <w:numFmt w:val="bullet"/>
+      <w:lvlText w:val="o"/>
+      <w:lvlJc w:val="left"/>
+      <w:pPr>
+        <w:ind w:left="5760" w:hanging="360"/>
+      </w:pPr>
+      <w:rPr>
+        <w:rFonts w:ascii="Courier New" w:hAnsi="Courier New" w:cs="Courier New" w:hint="default"/>
+      </w:rPr>
+    </w:lvl>
+    <w:lvl w:ilvl="8" w:tplc="10090005" w:tentative="1">
+      <w:start w:val="1"/>
+      <w:numFmt w:val="bullet"/>
+      <w:lvlText w:val=""/>
+      <w:lvlJc w:val="left"/>
+      <w:pPr>
+        <w:ind w:left="6480" w:hanging="360"/>
+      </w:pPr>
+      <w:rPr>
+        <w:rFonts w:ascii="Wingdings" w:hAnsi="Wingdings" w:hint="default"/>
+      </w:rPr>
+    </w:lvl>
+  </w:abstractNum>
+  <w:abstractNum w:abstractNumId="11">
+    <w:nsid w:val="757F4E77"/>
+    <w:multiLevelType w:val="hybridMultilevel"/>
+    <w:tmpl w:val="C3E22BC6"/>
+    <w:lvl w:ilvl="0" w:tplc="A31CFCD0">
+      <w:numFmt w:val="bullet"/>
+      <w:lvlText w:val="-"/>
+      <w:lvlJc w:val="left"/>
+      <w:pPr>
+        <w:ind w:left="720" w:hanging="360"/>
+      </w:pPr>
+      <w:rPr>
+        <w:rFonts w:ascii="Cambria" w:eastAsiaTheme="minorHAnsi" w:hAnsi="Cambria" w:cstheme="minorBidi" w:hint="default"/>
+      </w:rPr>
+    </w:lvl>
+    <w:lvl w:ilvl="1" w:tplc="10090003" w:tentative="1">
+      <w:start w:val="1"/>
+      <w:numFmt w:val="bullet"/>
+      <w:lvlText w:val="o"/>
+      <w:lvlJc w:val="left"/>
+      <w:pPr>
+        <w:ind w:left="1440" w:hanging="360"/>
+      </w:pPr>
+      <w:rPr>
+        <w:rFonts w:ascii="Courier New" w:hAnsi="Courier New" w:cs="Courier New" w:hint="default"/>
+      </w:rPr>
+    </w:lvl>
+    <w:lvl w:ilvl="2" w:tplc="10090005" w:tentative="1">
+      <w:start w:val="1"/>
+      <w:numFmt w:val="bullet"/>
+      <w:lvlText w:val=""/>
+      <w:lvlJc w:val="left"/>
+      <w:pPr>
+        <w:ind w:left="2160" w:hanging="360"/>
+      </w:pPr>
+      <w:rPr>
+        <w:rFonts w:ascii="Wingdings" w:hAnsi="Wingdings" w:hint="default"/>
+      </w:rPr>
+    </w:lvl>
+    <w:lvl w:ilvl="3" w:tplc="10090001" w:tentative="1">
+      <w:start w:val="1"/>
+      <w:numFmt w:val="bullet"/>
+      <w:lvlText w:val=""/>
+      <w:lvlJc w:val="left"/>
+      <w:pPr>
+        <w:ind w:left="2880" w:hanging="360"/>
+      </w:pPr>
+      <w:rPr>
+        <w:rFonts w:ascii="Symbol" w:hAnsi="Symbol" w:hint="default"/>
+      </w:rPr>
+    </w:lvl>
+    <w:lvl w:ilvl="4" w:tplc="10090003" w:tentative="1">
+      <w:start w:val="1"/>
+      <w:numFmt w:val="bullet"/>
+      <w:lvlText w:val="o"/>
+      <w:lvlJc w:val="left"/>
+      <w:pPr>
+        <w:ind w:left="3600" w:hanging="360"/>
+      </w:pPr>
+      <w:rPr>
+        <w:rFonts w:ascii="Courier New" w:hAnsi="Courier New" w:cs="Courier New" w:hint="default"/>
+      </w:rPr>
+    </w:lvl>
+    <w:lvl w:ilvl="5" w:tplc="10090005" w:tentative="1">
+      <w:start w:val="1"/>
+      <w:numFmt w:val="bullet"/>
+      <w:lvlText w:val=""/>
+      <w:lvlJc w:val="left"/>
+      <w:pPr>
+        <w:ind w:left="4320" w:hanging="360"/>
+      </w:pPr>
+      <w:rPr>
+        <w:rFonts w:ascii="Wingdings" w:hAnsi="Wingdings" w:hint="default"/>
+      </w:rPr>
+    </w:lvl>
+    <w:lvl w:ilvl="6" w:tplc="10090001" w:tentative="1">
+      <w:start w:val="1"/>
+      <w:numFmt w:val="bullet"/>
+      <w:lvlText w:val=""/>
+      <w:lvlJc w:val="left"/>
+      <w:pPr>
+        <w:ind w:left="5040" w:hanging="360"/>
+      </w:pPr>
+      <w:rPr>
+        <w:rFonts w:ascii="Symbol" w:hAnsi="Symbol" w:hint="default"/>
+      </w:rPr>
+    </w:lvl>
+    <w:lvl w:ilvl="7" w:tplc="10090003" w:tentative="1">
+      <w:start w:val="1"/>
+      <w:numFmt w:val="bullet"/>
+      <w:lvlText w:val="o"/>
+      <w:lvlJc w:val="left"/>
+      <w:pPr>
+        <w:ind w:left="5760" w:hanging="360"/>
+      </w:pPr>
+      <w:rPr>
+        <w:rFonts w:ascii="Courier New" w:hAnsi="Courier New" w:cs="Courier New" w:hint="default"/>
+      </w:rPr>
+    </w:lvl>
+    <w:lvl w:ilvl="8" w:tplc="10090005" w:tentative="1">
+      <w:start w:val="1"/>
+      <w:numFmt w:val="bullet"/>
+      <w:lvlText w:val=""/>
+      <w:lvlJc w:val="left"/>
+      <w:pPr>
+        <w:ind w:left="6480" w:hanging="360"/>
+      </w:pPr>
+      <w:rPr>
+        <w:rFonts w:ascii="Wingdings" w:hAnsi="Wingdings" w:hint="default"/>
+      </w:rPr>
     </w:lvl>
   </w:abstractNum>
   <w:num w:numId="1">
@@ -2891,6 +3807,18 @@
   </w:num>
   <w:num w:numId="8">
     <w:abstractNumId w:val="0"/>
+  </w:num>
+  <w:num w:numId="9">
+    <w:abstractNumId w:val="11"/>
+  </w:num>
+  <w:num w:numId="10">
+    <w:abstractNumId w:val="9"/>
+  </w:num>
+  <w:num w:numId="11">
+    <w:abstractNumId w:val="8"/>
+  </w:num>
+  <w:num w:numId="12">
+    <w:abstractNumId w:val="10"/>
   </w:num>
 </w:numbering>
 </file>
@@ -3082,6 +4010,7 @@
   <w:style w:type="character" w:default="1" w:styleId="DefaultParagraphFont">
     <w:name w:val="Default Paragraph Font"/>
     <w:uiPriority w:val="1"/>
+    <w:semiHidden/>
     <w:unhideWhenUsed/>
   </w:style>
   <w:style w:type="table" w:default="1" w:styleId="TableNormal">
@@ -3345,6 +4274,17 @@
         <w:shd w:val="solid" w:color="000000" w:fill="FFFFFF"/>
       </w:tcPr>
     </w:tblStylePr>
+  </w:style>
+  <w:style w:type="paragraph" w:styleId="ListParagraph">
+    <w:name w:val="List Paragraph"/>
+    <w:basedOn w:val="Normal"/>
+    <w:uiPriority w:val="34"/>
+    <w:qFormat/>
+    <w:rsid w:val="00064FB5"/>
+    <w:pPr>
+      <w:ind w:left="720"/>
+      <w:contextualSpacing/>
+    </w:pPr>
   </w:style>
 </w:styles>
 </file>
@@ -3672,7 +4612,7 @@
 </file>
 
 <file path=customXml/itemProps1.xml><?xml version="1.0" encoding="utf-8"?>
-<ds:datastoreItem xmlns:ds="http://schemas.openxmlformats.org/officeDocument/2006/customXml" ds:itemID="{D90F552B-8387-4407-BC8F-325D185F62D3}">
+<ds:datastoreItem xmlns:ds="http://schemas.openxmlformats.org/officeDocument/2006/customXml" ds:itemID="{3BA2B810-8A1E-4E9D-AD02-41E04F10C5F0}">
   <ds:schemaRefs>
     <ds:schemaRef ds:uri="http://schemas.openxmlformats.org/officeDocument/2006/bibliography"/>
   </ds:schemaRefs>

</xml_diff>

<commit_message>
Ajout de la solution logicielle et de la conclusion.
</commit_message>
<xml_diff>
--- a/doc/LOG210-Iteration3-Groupe01-Equipe15-Ete2012.docx
+++ b/doc/LOG210-Iteration3-Groupe01-Equipe15-Ete2012.docx
@@ -43,7 +43,7 @@
         <w:t>0</w:t>
       </w:r>
       <w:r>
-        <w:t>6</w:t>
+        <w:t>7</w:t>
       </w:r>
       <w:r>
         <w:t>-</w:t>
@@ -150,10 +150,7 @@
           </w:tcPr>
           <w:p>
             <w:r>
-              <w:rPr>
-                <w:highlight w:val="yellow"/>
-              </w:rPr>
-              <w:t>YY</w:t>
+              <w:t>09</w:t>
             </w:r>
           </w:p>
         </w:tc>
@@ -230,24 +227,8 @@
             <w:tcW w:w="4428" w:type="dxa"/>
           </w:tcPr>
           <w:p>
-            <w:pPr>
-              <w:rPr>
-                <w:highlight w:val="yellow"/>
-              </w:rPr>
-            </w:pPr>
-            <w:r>
-              <w:rPr>
-                <w:highlight w:val="yellow"/>
-              </w:rPr>
+            <w:r>
               <w:t>01</w:t>
-            </w:r>
-          </w:p>
-          <w:p>
-            <w:r>
-              <w:rPr>
-                <w:highlight w:val="yellow"/>
-              </w:rPr>
-              <w:t>02</w:t>
             </w:r>
           </w:p>
         </w:tc>
@@ -296,18 +277,7 @@
               </w:rPr>
             </w:pPr>
             <w:r>
-              <w:rPr>
-                <w:highlight w:val="yellow"/>
-              </w:rPr>
               <w:t>Vicky Nguyen</w:t>
-            </w:r>
-          </w:p>
-          <w:p>
-            <w:r>
-              <w:rPr>
-                <w:highlight w:val="yellow"/>
-              </w:rPr>
-              <w:t>Laurent Grodin-Hétu</w:t>
             </w:r>
           </w:p>
         </w:tc>
@@ -329,10 +299,7 @@
           </w:tcPr>
           <w:p>
             <w:r>
-              <w:rPr>
-                <w:highlight w:val="yellow"/>
-              </w:rPr>
-              <w:t>Voir le calendrier sur le site de cours</w:t>
+              <w:t>2012-07-07</w:t>
             </w:r>
           </w:p>
         </w:tc>
@@ -813,6 +780,12 @@
     <w:p>
       <w:pPr>
         <w:sectPr>
+          <w:headerReference w:type="even" r:id="rId8"/>
+          <w:headerReference w:type="default" r:id="rId9"/>
+          <w:footerReference w:type="even" r:id="rId10"/>
+          <w:footerReference w:type="default" r:id="rId11"/>
+          <w:headerReference w:type="first" r:id="rId12"/>
+          <w:footerReference w:type="first" r:id="rId13"/>
           <w:pgSz w:w="12240" w:h="15840"/>
           <w:pgMar w:top="1440" w:right="1800" w:bottom="1440" w:left="1800" w:header="708" w:footer="708" w:gutter="0"/>
           <w:cols w:space="708"/>
@@ -823,23 +796,10 @@
       <w:pPr>
         <w:pStyle w:val="Heading1"/>
       </w:pPr>
-      <w:commentRangeStart w:id="0"/>
       <w:r>
         <w:lastRenderedPageBreak/>
         <w:t>Introduction</w:t>
       </w:r>
-      <w:commentRangeEnd w:id="0"/>
-      <w:r>
-        <w:rPr>
-          <w:rStyle w:val="CommentReference"/>
-          <w:rFonts w:asciiTheme="minorHAnsi" w:eastAsiaTheme="minorHAnsi" w:hAnsiTheme="minorHAnsi" w:cstheme="minorBidi"/>
-          <w:b w:val="0"/>
-          <w:bCs w:val="0"/>
-          <w:vanish/>
-          <w:color w:val="auto"/>
-        </w:rPr>
-        <w:commentReference w:id="0"/>
-      </w:r>
     </w:p>
     <w:p/>
     <w:p>
@@ -883,8 +843,13 @@
         <w:t xml:space="preserve"> </w:t>
       </w:r>
       <w:r>
-        <w:t>CO02 - entrerChambre</w:t>
-      </w:r>
+        <w:t xml:space="preserve">CO02 - </w:t>
+      </w:r>
+      <w:proofErr w:type="spellStart"/>
+      <w:r>
+        <w:t>entrerChambre</w:t>
+      </w:r>
+      <w:proofErr w:type="spellEnd"/>
       <w:r>
         <w:t xml:space="preserve"> </w:t>
       </w:r>
@@ -902,22 +867,9 @@
       <w:r>
         <w:br w:type="page"/>
       </w:r>
-      <w:commentRangeStart w:id="1"/>
       <w:r>
         <w:lastRenderedPageBreak/>
         <w:t>Glossaire</w:t>
-      </w:r>
-      <w:commentRangeEnd w:id="1"/>
-      <w:r>
-        <w:rPr>
-          <w:rStyle w:val="CommentReference"/>
-          <w:rFonts w:asciiTheme="minorHAnsi" w:eastAsiaTheme="minorHAnsi" w:hAnsiTheme="minorHAnsi" w:cstheme="minorBidi"/>
-          <w:b w:val="0"/>
-          <w:bCs w:val="0"/>
-          <w:vanish/>
-          <w:color w:val="auto"/>
-        </w:rPr>
-        <w:commentReference w:id="1"/>
       </w:r>
     </w:p>
     <w:p>
@@ -2015,35 +1967,29 @@
       <w:r>
         <w:br w:type="page"/>
       </w:r>
-      <w:commentRangeStart w:id="2"/>
       <w:r>
         <w:lastRenderedPageBreak/>
         <w:t>Modèle du domaine</w:t>
       </w:r>
-      <w:commentRangeEnd w:id="2"/>
-      <w:r>
-        <w:rPr>
-          <w:rStyle w:val="CommentReference"/>
-          <w:rFonts w:asciiTheme="minorHAnsi" w:eastAsiaTheme="minorHAnsi" w:hAnsiTheme="minorHAnsi" w:cstheme="minorBidi"/>
-          <w:b w:val="0"/>
-          <w:bCs w:val="0"/>
-          <w:vanish/>
-          <w:color w:val="auto"/>
-        </w:rPr>
-        <w:commentReference w:id="2"/>
+    </w:p>
+    <w:p>
+      <w:r>
+        <w:t>La figure suivante présente le mod</w:t>
+      </w:r>
+      <w:r>
+        <w:t>èle du domaine qui est utilisé pour la conception de l'application.</w:t>
       </w:r>
     </w:p>
     <w:p>
       <w:pPr>
         <w:jc w:val="center"/>
-        <w:rPr>
-          <w:lang w:val="en-CA"/>
-        </w:rPr>
-      </w:pPr>
-      <w:r>
-        <w:rPr>
-          <w:lang w:val="en-CA"/>
-        </w:rPr>
+      </w:pPr>
+    </w:p>
+    <w:p>
+      <w:pPr>
+        <w:jc w:val="center"/>
+      </w:pPr>
+      <w:r>
         <w:t>Figure 1.1 - Modèle du domaine</w:t>
       </w:r>
       <w:r>
@@ -2069,7 +2015,7 @@
                     </pic:cNvPicPr>
                   </pic:nvPicPr>
                   <pic:blipFill>
-                    <a:blip r:embed="rId7" cstate="print"/>
+                    <a:blip r:embed="rId14" cstate="print"/>
                     <a:srcRect/>
                     <a:stretch>
                       <a:fillRect/>
@@ -2103,7 +2049,19 @@
         <w:jc w:val="both"/>
       </w:pPr>
       <w:r>
-        <w:t xml:space="preserve">Pour rencontrer les nouvelles exigences, nous avons scindé le concept de séjour en deux. Le séjour reste lié à un client, l'agenda contient toujours les séjours et le système permet encore de souscrire les séjours. Cependant la date d'arrivée et la date de départ ont été déplacées dans un nouveau concept </w:t>
+        <w:t xml:space="preserve">Pour </w:t>
+      </w:r>
+      <w:r>
+        <w:t>répondre aux</w:t>
+      </w:r>
+      <w:r>
+        <w:t xml:space="preserve"> nouvelles exigences, nous avons scindé le concept de séjour en deux. Le séjour reste lié à un client, l'agenda contient toujours les séjours et le système permet encore de souscrire les séjours. </w:t>
+      </w:r>
+      <w:r>
+        <w:t>Cependant,</w:t>
+      </w:r>
+      <w:r>
+        <w:t xml:space="preserve"> la date d'arrivée et la date de départ ont été déplacées dans un nouveau concept </w:t>
       </w:r>
       <w:r>
         <w:t>«</w:t>
@@ -2111,9 +2069,11 @@
       <w:r>
         <w:t xml:space="preserve"> </w:t>
       </w:r>
+      <w:proofErr w:type="spellStart"/>
       <w:r>
         <w:t>DétailSéjour</w:t>
       </w:r>
+      <w:proofErr w:type="spellEnd"/>
       <w:r>
         <w:t xml:space="preserve"> </w:t>
       </w:r>
@@ -2136,7 +2096,19 @@
         <w:t xml:space="preserve"> a été déplacé sur le détail de séjour.</w:t>
       </w:r>
       <w:r>
-        <w:t xml:space="preserve"> A présent un séjour peut contenir plusieurs détail de séjour et un détail de séjour </w:t>
+        <w:t xml:space="preserve"> </w:t>
+      </w:r>
+      <w:r>
+        <w:t>À</w:t>
+      </w:r>
+      <w:r>
+        <w:t xml:space="preserve"> présent un séjour peut contenir plusieurs </w:t>
+      </w:r>
+      <w:r>
+        <w:t>détails</w:t>
+      </w:r>
+      <w:r>
+        <w:t xml:space="preserve"> de séjour et un détail de séjour </w:t>
       </w:r>
       <w:r>
         <w:t xml:space="preserve">décrit </w:t>
@@ -2153,7 +2125,6 @@
       <w:r>
         <w:br w:type="page"/>
       </w:r>
-      <w:commentRangeStart w:id="5"/>
       <w:r>
         <w:rPr>
           <w:rStyle w:val="Heading1Char"/>
@@ -2161,12 +2132,10 @@
         <w:lastRenderedPageBreak/>
         <w:t>Diagramme de séquence système</w:t>
       </w:r>
-      <w:commentRangeEnd w:id="5"/>
-      <w:r>
-        <w:rPr>
-          <w:rStyle w:val="Heading1Char"/>
-        </w:rPr>
-        <w:commentReference w:id="5"/>
+    </w:p>
+    <w:p>
+      <w:r>
+        <w:t>La figure suivante présente le diagramme de séquence système pour effectuer un transfert de séjour.</w:t>
       </w:r>
     </w:p>
     <w:p/>
@@ -2217,7 +2186,25 @@
           <w:sz w:val="19"/>
           <w:szCs w:val="19"/>
         </w:rPr>
-        <w:t>/|\                                                   | SystèmeHotelier |</w:t>
+        <w:t xml:space="preserve">/|\                                                   | </w:t>
+      </w:r>
+      <w:proofErr w:type="spellStart"/>
+      <w:r>
+        <w:rPr>
+          <w:rFonts w:ascii="Courier New" w:hAnsi="Courier New" w:cs="Courier New"/>
+          <w:sz w:val="19"/>
+          <w:szCs w:val="19"/>
+        </w:rPr>
+        <w:t>SystèmeHotelier</w:t>
+      </w:r>
+      <w:proofErr w:type="spellEnd"/>
+      <w:r>
+        <w:rPr>
+          <w:rFonts w:ascii="Courier New" w:hAnsi="Courier New" w:cs="Courier New"/>
+          <w:sz w:val="19"/>
+          <w:szCs w:val="19"/>
+        </w:rPr>
+        <w:t xml:space="preserve"> |</w:t>
       </w:r>
     </w:p>
     <w:p>
@@ -2268,7 +2255,59 @@
           <w:sz w:val="19"/>
           <w:szCs w:val="19"/>
         </w:rPr>
-        <w:t xml:space="preserve"> |   2. démarrerTransfèreSéjour(#Chambre)                      |</w:t>
+        <w:t xml:space="preserve"> </w:t>
+      </w:r>
+      <w:r>
+        <w:rPr>
+          <w:rFonts w:ascii="Courier New" w:hAnsi="Courier New" w:cs="Courier New"/>
+          <w:sz w:val="19"/>
+          <w:szCs w:val="19"/>
+        </w:rPr>
+        <w:t xml:space="preserve">|   2. </w:t>
+      </w:r>
+      <w:proofErr w:type="spellStart"/>
+      <w:r>
+        <w:rPr>
+          <w:rFonts w:ascii="Courier New" w:hAnsi="Courier New" w:cs="Courier New"/>
+          <w:sz w:val="19"/>
+          <w:szCs w:val="19"/>
+        </w:rPr>
+        <w:t>démarrerTransfèreSéjour</w:t>
+      </w:r>
+      <w:proofErr w:type="spellEnd"/>
+      <w:r>
+        <w:rPr>
+          <w:rFonts w:ascii="Courier New" w:hAnsi="Courier New" w:cs="Courier New"/>
+          <w:sz w:val="19"/>
+          <w:szCs w:val="19"/>
+        </w:rPr>
+        <w:t>(</w:t>
+      </w:r>
+      <w:proofErr w:type="spellStart"/>
+      <w:r>
+        <w:rPr>
+          <w:rFonts w:ascii="Courier New" w:hAnsi="Courier New" w:cs="Courier New"/>
+          <w:sz w:val="19"/>
+          <w:szCs w:val="19"/>
+        </w:rPr>
+        <w:t>no</w:t>
+      </w:r>
+      <w:r>
+        <w:rPr>
+          <w:rFonts w:ascii="Courier New" w:hAnsi="Courier New" w:cs="Courier New"/>
+          <w:sz w:val="19"/>
+          <w:szCs w:val="19"/>
+        </w:rPr>
+        <w:t>Chambre</w:t>
+      </w:r>
+      <w:proofErr w:type="spellEnd"/>
+      <w:r>
+        <w:rPr>
+          <w:rFonts w:ascii="Courier New" w:hAnsi="Courier New" w:cs="Courier New"/>
+          <w:sz w:val="19"/>
+          <w:szCs w:val="19"/>
+        </w:rPr>
+        <w:t>)                     |</w:t>
       </w:r>
     </w:p>
     <w:p>
@@ -2418,15 +2457,59 @@
           <w:sz w:val="19"/>
           <w:szCs w:val="19"/>
         </w:rPr>
-        <w:t xml:space="preserve"> entrerChambre(#Chambre)</w:t>
-      </w:r>
-      <w:r>
-        <w:rPr>
-          <w:rFonts w:ascii="Courier New" w:hAnsi="Courier New" w:cs="Courier New"/>
-          <w:sz w:val="19"/>
-          <w:szCs w:val="19"/>
-        </w:rPr>
-        <w:t xml:space="preserve">                          </w:t>
+        <w:t xml:space="preserve"> </w:t>
+      </w:r>
+      <w:proofErr w:type="spellStart"/>
+      <w:r>
+        <w:rPr>
+          <w:rFonts w:ascii="Courier New" w:hAnsi="Courier New" w:cs="Courier New"/>
+          <w:sz w:val="19"/>
+          <w:szCs w:val="19"/>
+        </w:rPr>
+        <w:t>entrerChambre</w:t>
+      </w:r>
+      <w:proofErr w:type="spellEnd"/>
+      <w:r>
+        <w:rPr>
+          <w:rFonts w:ascii="Courier New" w:hAnsi="Courier New" w:cs="Courier New"/>
+          <w:sz w:val="19"/>
+          <w:szCs w:val="19"/>
+        </w:rPr>
+        <w:t>(</w:t>
+      </w:r>
+      <w:proofErr w:type="spellStart"/>
+      <w:r>
+        <w:rPr>
+          <w:rFonts w:ascii="Courier New" w:hAnsi="Courier New" w:cs="Courier New"/>
+          <w:sz w:val="19"/>
+          <w:szCs w:val="19"/>
+        </w:rPr>
+        <w:t>no</w:t>
+      </w:r>
+      <w:r>
+        <w:rPr>
+          <w:rFonts w:ascii="Courier New" w:hAnsi="Courier New" w:cs="Courier New"/>
+          <w:sz w:val="19"/>
+          <w:szCs w:val="19"/>
+        </w:rPr>
+        <w:t>Chambre</w:t>
+      </w:r>
+      <w:proofErr w:type="spellEnd"/>
+      <w:r>
+        <w:rPr>
+          <w:rFonts w:ascii="Courier New" w:hAnsi="Courier New" w:cs="Courier New"/>
+          <w:sz w:val="19"/>
+          <w:szCs w:val="19"/>
+        </w:rPr>
+        <w:t>)</w:t>
+      </w:r>
+      <w:r>
+        <w:rPr>
+          <w:rFonts w:ascii="Courier New" w:hAnsi="Courier New" w:cs="Courier New"/>
+          <w:sz w:val="19"/>
+          <w:szCs w:val="19"/>
+        </w:rPr>
+        <w:t xml:space="preserve">                         </w:t>
       </w:r>
       <w:r>
         <w:rPr>
@@ -2496,7 +2579,6 @@
       <w:r>
         <w:br w:type="page"/>
       </w:r>
-      <w:commentRangeStart w:id="6"/>
       <w:r>
         <w:rPr>
           <w:rStyle w:val="Heading1Char"/>
@@ -2504,18 +2586,32 @@
         <w:lastRenderedPageBreak/>
         <w:t>Contrat d'opération</w:t>
       </w:r>
-      <w:commentRangeEnd w:id="6"/>
-      <w:r>
-        <w:rPr>
-          <w:rStyle w:val="Heading1Char"/>
-        </w:rPr>
-        <w:commentReference w:id="6"/>
-      </w:r>
-    </w:p>
-    <w:p/>
-    <w:p>
-      <w:r>
-        <w:t>Contrat d'operation CO02 - entrerChambre(numéroChambre : entier)</w:t>
+    </w:p>
+    <w:p>
+      <w:r>
+        <w:t>Contrat d'</w:t>
+      </w:r>
+      <w:r>
+        <w:t>opération</w:t>
+      </w:r>
+      <w:r>
+        <w:t xml:space="preserve"> CO02 - </w:t>
+      </w:r>
+      <w:proofErr w:type="spellStart"/>
+      <w:r>
+        <w:t>entrerChambre</w:t>
+      </w:r>
+      <w:proofErr w:type="spellEnd"/>
+      <w:r>
+        <w:t>(</w:t>
+      </w:r>
+      <w:proofErr w:type="spellStart"/>
+      <w:r>
+        <w:t>noChambre</w:t>
+      </w:r>
+      <w:proofErr w:type="spellEnd"/>
+      <w:r>
+        <w:t xml:space="preserve"> : entier)</w:t>
       </w:r>
     </w:p>
     <w:p/>
@@ -2538,8 +2634,13 @@
     </w:p>
     <w:p/>
     <w:p>
-      <w:r>
-        <w:t>Préconditions :</w:t>
+      <w:proofErr w:type="spellStart"/>
+      <w:r>
+        <w:t>Préconditions</w:t>
+      </w:r>
+      <w:proofErr w:type="spellEnd"/>
+      <w:r>
+        <w:t> :</w:t>
       </w:r>
     </w:p>
     <w:p>
@@ -2568,8 +2669,13 @@
     </w:p>
     <w:p/>
     <w:p>
-      <w:r>
-        <w:t>Postconditions :</w:t>
+      <w:proofErr w:type="spellStart"/>
+      <w:r>
+        <w:t>Postconditions</w:t>
+      </w:r>
+      <w:proofErr w:type="spellEnd"/>
+      <w:r>
+        <w:t> :</w:t>
       </w:r>
     </w:p>
     <w:p>
@@ -2605,7 +2711,21 @@
         </w:numPr>
       </w:pPr>
       <w:r>
-        <w:t>La date de départ du DétailSéjour correspondant à l'ancienne chambre est changé à la date courante.</w:t>
+        <w:t xml:space="preserve">La date de départ du </w:t>
+      </w:r>
+      <w:proofErr w:type="spellStart"/>
+      <w:r>
+        <w:t>DétailSéjour</w:t>
+      </w:r>
+      <w:proofErr w:type="spellEnd"/>
+      <w:r>
+        <w:t xml:space="preserve"> correspondant à l'ancienne chambre est </w:t>
+      </w:r>
+      <w:r>
+        <w:t>changée</w:t>
+      </w:r>
+      <w:r>
+        <w:t xml:space="preserve"> à la date courante.</w:t>
       </w:r>
     </w:p>
     <w:p>
@@ -2617,7 +2737,24 @@
         </w:numPr>
       </w:pPr>
       <w:r>
-        <w:t>Une instance x de DétailSéjour est créée.</w:t>
+        <w:t xml:space="preserve">Une instance </w:t>
+      </w:r>
+      <w:r>
+        <w:rPr>
+          <w:i/>
+        </w:rPr>
+        <w:t>x</w:t>
+      </w:r>
+      <w:r>
+        <w:t xml:space="preserve"> de </w:t>
+      </w:r>
+      <w:proofErr w:type="spellStart"/>
+      <w:r>
+        <w:t>DétailSéjour</w:t>
+      </w:r>
+      <w:proofErr w:type="spellEnd"/>
+      <w:r>
+        <w:t xml:space="preserve"> est créée.</w:t>
       </w:r>
     </w:p>
     <w:p>
@@ -2629,7 +2766,22 @@
         </w:numPr>
       </w:pPr>
       <w:r>
-        <w:t>La date d'arrivé de x est définie à la date courante.</w:t>
+        <w:t>La date d'</w:t>
+      </w:r>
+      <w:r>
+        <w:t>arrivée</w:t>
+      </w:r>
+      <w:r>
+        <w:t xml:space="preserve"> de </w:t>
+      </w:r>
+      <w:r>
+        <w:rPr>
+          <w:i/>
+        </w:rPr>
+        <w:t>x</w:t>
+      </w:r>
+      <w:r>
+        <w:t xml:space="preserve"> est définie à la date courante.</w:t>
       </w:r>
     </w:p>
     <w:p>
@@ -2641,7 +2793,24 @@
         </w:numPr>
       </w:pPr>
       <w:r>
-        <w:t>La date de départ de x est définie à l'ancienne date de départ du DétailSéjour correspondant à l'ancienne chambre.</w:t>
+        <w:t xml:space="preserve">La date de départ de </w:t>
+      </w:r>
+      <w:r>
+        <w:rPr>
+          <w:i/>
+        </w:rPr>
+        <w:t>x</w:t>
+      </w:r>
+      <w:r>
+        <w:t xml:space="preserve"> est définie à l'ancienne date de départ du </w:t>
+      </w:r>
+      <w:proofErr w:type="spellStart"/>
+      <w:r>
+        <w:t>DétailSéjour</w:t>
+      </w:r>
+      <w:proofErr w:type="spellEnd"/>
+      <w:r>
+        <w:t xml:space="preserve"> correspondant à l'ancienne chambre.</w:t>
       </w:r>
     </w:p>
     <w:p>
@@ -2653,7 +2822,13 @@
         </w:numPr>
       </w:pPr>
       <w:r>
-        <w:t>x est associé à la chambre choisie.</w:t>
+        <w:rPr>
+          <w:i/>
+        </w:rPr>
+        <w:t>x</w:t>
+      </w:r>
+      <w:r>
+        <w:t xml:space="preserve"> est associé à la chambre choisie.</w:t>
       </w:r>
     </w:p>
     <w:p>
@@ -2665,14 +2840,24 @@
         </w:numPr>
       </w:pPr>
       <w:r>
-        <w:t>x est associé au séjour.</w:t>
-      </w:r>
-    </w:p>
-    <w:p>
+        <w:rPr>
+          <w:i/>
+        </w:rPr>
+        <w:t>x</w:t>
+      </w:r>
+      <w:r>
+        <w:t xml:space="preserve"> est associé au séjour.</w:t>
+      </w:r>
+    </w:p>
+    <w:p>
+      <w:pPr>
+        <w:rPr>
+          <w:rStyle w:val="Heading1Char"/>
+        </w:rPr>
+      </w:pPr>
       <w:r>
         <w:br w:type="page"/>
       </w:r>
-      <w:commentRangeStart w:id="7"/>
       <w:r>
         <w:rPr>
           <w:rStyle w:val="Heading1Char"/>
@@ -2680,41 +2865,197 @@
         <w:lastRenderedPageBreak/>
         <w:t>Solution logicielle</w:t>
       </w:r>
-      <w:commentRangeEnd w:id="7"/>
-      <w:r>
+    </w:p>
+    <w:p>
+      <w:pPr>
         <w:rPr>
           <w:rStyle w:val="Heading1Char"/>
         </w:rPr>
-        <w:commentReference w:id="7"/>
+      </w:pPr>
+    </w:p>
+    <w:p>
+      <w:pPr>
+        <w:jc w:val="center"/>
+      </w:pPr>
+      <w:r>
+        <w:t xml:space="preserve">Figure 1.3 - Solution </w:t>
+      </w:r>
+      <w:r>
+        <w:t>logicielle</w:t>
+      </w:r>
+    </w:p>
+    <w:p>
+      <w:pPr>
+        <w:jc w:val="center"/>
+      </w:pPr>
+    </w:p>
+    <w:p>
+      <w:r>
+        <w:rPr>
+          <w:noProof/>
+          <w:lang w:val="en-CA" w:eastAsia="en-CA"/>
+        </w:rPr>
+        <w:drawing>
+          <wp:inline distT="0" distB="0" distL="0" distR="0">
+            <wp:extent cx="5486400" cy="3354070"/>
+            <wp:effectExtent l="19050" t="0" r="0" b="0"/>
+            <wp:docPr id="4" name="Picture 3" descr="solution_CO02.png"/>
+            <wp:cNvGraphicFramePr>
+              <a:graphicFrameLocks xmlns:a="http://schemas.openxmlformats.org/drawingml/2006/main" noChangeAspect="1"/>
+            </wp:cNvGraphicFramePr>
+            <a:graphic xmlns:a="http://schemas.openxmlformats.org/drawingml/2006/main">
+              <a:graphicData uri="http://schemas.openxmlformats.org/drawingml/2006/picture">
+                <pic:pic xmlns:pic="http://schemas.openxmlformats.org/drawingml/2006/picture">
+                  <pic:nvPicPr>
+                    <pic:cNvPr id="0" name="solution_CO02.png"/>
+                    <pic:cNvPicPr/>
+                  </pic:nvPicPr>
+                  <pic:blipFill>
+                    <a:blip r:embed="rId15" cstate="print"/>
+                    <a:stretch>
+                      <a:fillRect/>
+                    </a:stretch>
+                  </pic:blipFill>
+                  <pic:spPr>
+                    <a:xfrm>
+                      <a:off x="0" y="0"/>
+                      <a:ext cx="5486400" cy="3354070"/>
+                    </a:xfrm>
+                    <a:prstGeom prst="rect">
+                      <a:avLst/>
+                    </a:prstGeom>
+                  </pic:spPr>
+                </pic:pic>
+              </a:graphicData>
+            </a:graphic>
+          </wp:inline>
+        </w:drawing>
       </w:r>
     </w:p>
     <w:p/>
     <w:p>
-      <w:pPr>
-        <w:pStyle w:val="Heading1"/>
-      </w:pPr>
+      <w:r>
+        <w:t xml:space="preserve">Le système de séjour reçoit le numéro de la nouvelle chambre dans laquelle le client va séjourner. Ensuite, le système va effectuer un transfert de chambre en appelant la méthode </w:t>
+      </w:r>
+      <w:r>
+        <w:t xml:space="preserve">" </w:t>
+      </w:r>
+      <w:proofErr w:type="spellStart"/>
+      <w:r>
+        <w:t>transfererChambre</w:t>
+      </w:r>
+      <w:proofErr w:type="spellEnd"/>
+      <w:r>
+        <w:t>(</w:t>
+      </w:r>
+      <w:proofErr w:type="spellStart"/>
+      <w:r>
+        <w:t>noChambre</w:t>
+      </w:r>
+      <w:proofErr w:type="spellEnd"/>
+      <w:r>
+        <w:t>)</w:t>
+      </w:r>
+      <w:r>
+        <w:t xml:space="preserve"> "</w:t>
+      </w:r>
+      <w:r>
+        <w:t xml:space="preserve"> qui s'occupe de faire les opérations </w:t>
+      </w:r>
+      <w:r>
+        <w:t>nécessaires</w:t>
+      </w:r>
+      <w:r>
+        <w:t xml:space="preserve"> au transfert.</w:t>
+      </w:r>
+    </w:p>
+    <w:p/>
+    <w:p>
+      <w:r>
+        <w:t xml:space="preserve">Pour transférer la </w:t>
+      </w:r>
+      <w:r>
+        <w:t>chambre,</w:t>
+      </w:r>
+      <w:r>
+        <w:t xml:space="preserve"> la date de départ du dernier </w:t>
+      </w:r>
+      <w:proofErr w:type="spellStart"/>
+      <w:r>
+        <w:t>DetailSejour</w:t>
+      </w:r>
+      <w:proofErr w:type="spellEnd"/>
+      <w:r>
+        <w:t xml:space="preserve"> de la liste est </w:t>
+      </w:r>
+      <w:r>
+        <w:t>sauvegardée</w:t>
+      </w:r>
+      <w:r>
+        <w:t xml:space="preserve"> temporairement et </w:t>
+      </w:r>
+      <w:r>
+        <w:t>remplacée</w:t>
+      </w:r>
+      <w:r>
+        <w:t xml:space="preserve"> par la date courante. Par la suite, une nouvelle instance de </w:t>
+      </w:r>
+      <w:proofErr w:type="spellStart"/>
+      <w:r>
+        <w:t>DetailSejour</w:t>
+      </w:r>
+      <w:proofErr w:type="spellEnd"/>
+      <w:r>
+        <w:t xml:space="preserve"> est créée avec la date courante comme date d'arrivée, la date départ sauvegardée et le numéro de la nouvelle chambre. Le nouveau détail séjour va chercher l'instance de la chambre dans la classe Hôtel.</w:t>
+      </w:r>
+    </w:p>
+    <w:p/>
+    <w:p>
+      <w:r>
+        <w:t xml:space="preserve">Le séjour ajoute le nouveau </w:t>
+      </w:r>
+      <w:proofErr w:type="spellStart"/>
+      <w:r>
+        <w:t>DetailSejour</w:t>
+      </w:r>
+      <w:proofErr w:type="spellEnd"/>
+      <w:r>
+        <w:t xml:space="preserve"> créé à la fin de la liste.</w:t>
+      </w:r>
       <w:r>
         <w:br w:type="page"/>
       </w:r>
-      <w:commentRangeStart w:id="8"/>
-      <w:r>
+      <w:r>
+        <w:rPr>
+          <w:rStyle w:val="Heading1Char"/>
+        </w:rPr>
         <w:lastRenderedPageBreak/>
         <w:t>Conclusion</w:t>
       </w:r>
-      <w:commentRangeEnd w:id="8"/>
-      <w:r>
-        <w:rPr>
-          <w:rStyle w:val="CommentReference"/>
-          <w:rFonts w:asciiTheme="minorHAnsi" w:eastAsiaTheme="minorHAnsi" w:hAnsiTheme="minorHAnsi" w:cstheme="minorBidi"/>
-          <w:b w:val="0"/>
-          <w:bCs w:val="0"/>
-          <w:vanish/>
-          <w:color w:val="auto"/>
-        </w:rPr>
-        <w:commentReference w:id="8"/>
+    </w:p>
+    <w:p>
+      <w:r>
+        <w:t>Le travail accompli permet à un client, qui se présente au comptoir, de changer de chambre pendant son séjour, s'il le désire. S'il ne reste plus de chambre disponible dans la catégorie de la chambre précédente, celui-ci se verra offrir une chambre d'une autre catégorie.</w:t>
       </w:r>
     </w:p>
     <w:p/>
+    <w:p>
+      <w:r>
+        <w:t xml:space="preserve">Dans les prochaines itérations, il sera possible d'ajouter les interfaces </w:t>
+      </w:r>
+      <w:r>
+        <w:t>nécessaires</w:t>
+      </w:r>
+      <w:r>
+        <w:t xml:space="preserve"> afin que l'utilisateur puisse gérer </w:t>
+      </w:r>
+      <w:r>
+        <w:t xml:space="preserve">(ajout, modification, suppression) </w:t>
+      </w:r>
+      <w:r>
+        <w:t>lui même les chambres, les catégories de chambre, etc.</w:t>
+      </w:r>
+    </w:p>
     <w:sectPr>
       <w:pgSz w:w="12240" w:h="15840"/>
       <w:pgMar w:top="1440" w:right="1800" w:bottom="1440" w:left="1800" w:header="708" w:footer="708" w:gutter="0"/>
@@ -2724,348 +3065,102 @@
 </w:document>
 </file>
 
-<file path=word/comments.xml><?xml version="1.0" encoding="utf-8"?>
-<w:comments xmlns:ve="http://schemas.openxmlformats.org/markup-compatibility/2006" xmlns:o="urn:schemas-microsoft-com:office:office" xmlns:r="http://schemas.openxmlformats.org/officeDocument/2006/relationships" xmlns:m="http://schemas.openxmlformats.org/officeDocument/2006/math" xmlns:v="urn:schemas-microsoft-com:vml" xmlns:wp="http://schemas.openxmlformats.org/drawingml/2006/wordprocessingDrawing" xmlns:w10="urn:schemas-microsoft-com:office:word" xmlns:w="http://schemas.openxmlformats.org/wordprocessingml/2006/main" xmlns:wne="http://schemas.microsoft.com/office/word/2006/wordml">
-  <w:comment w:id="0" w:author="François Caron" w:date="2010-01-07T14:15:00Z" w:initials="FC">
-    <w:p>
-      <w:pPr>
-        <w:pStyle w:val="CommentText"/>
-      </w:pPr>
-      <w:r>
-        <w:rPr>
-          <w:rStyle w:val="CommentReference"/>
-        </w:rPr>
-        <w:annotationRef/>
-      </w:r>
-      <w:r>
-        <w:t xml:space="preserve">Dans cette section, vous devez faire deux choses : </w:t>
-      </w:r>
-    </w:p>
-    <w:p>
-      <w:pPr>
-        <w:pStyle w:val="CommentText"/>
-      </w:pPr>
-      <w:r>
-        <w:t>1) Situer le projet;</w:t>
-      </w:r>
-    </w:p>
-    <w:p>
-      <w:pPr>
-        <w:pStyle w:val="CommentText"/>
-      </w:pPr>
-      <w:r>
-        <w:t>2) Présenter le contenu du document.</w:t>
-      </w:r>
-    </w:p>
-    <w:p>
-      <w:pPr>
-        <w:pStyle w:val="CommentText"/>
-      </w:pPr>
-    </w:p>
-    <w:p>
-      <w:pPr>
-        <w:pStyle w:val="CommentText"/>
-      </w:pPr>
-      <w:r>
-        <w:t>Une introduction se rédige au présent : le travail est terminé.</w:t>
-      </w:r>
-    </w:p>
-    <w:p>
-      <w:pPr>
-        <w:pStyle w:val="CommentText"/>
-      </w:pPr>
-    </w:p>
-    <w:p>
-      <w:pPr>
-        <w:pStyle w:val="CommentText"/>
-      </w:pPr>
-      <w:r>
-        <w:t>Vous devez éliminer toute référence au contexte académique. Il ne s'agit pas d'un laboratoire. Il n'est pas question de cours. La rédaction doit indiquer qu'il s'agit d'un projet.</w:t>
-      </w:r>
-    </w:p>
-    <w:p>
-      <w:pPr>
-        <w:pStyle w:val="CommentText"/>
-      </w:pPr>
-    </w:p>
-    <w:p>
-      <w:pPr>
-        <w:pStyle w:val="CommentText"/>
-      </w:pPr>
-      <w:r>
-        <w:t>L'utilisation du "nous" ou de "l'équipe" est défendue dans TOUT le document. Il s'agit d'un document technique. "Nous avons décidé de ..." devient "Il a été décidé de procéder de la façon suivante, car ...".</w:t>
-      </w:r>
-    </w:p>
-    <w:p>
-      <w:pPr>
-        <w:pStyle w:val="CommentText"/>
-      </w:pPr>
-    </w:p>
-    <w:p>
-      <w:pPr>
-        <w:pStyle w:val="CommentText"/>
-      </w:pPr>
-      <w:r>
-        <w:t>L'introduction n'est pas évaluée. Par contre, si elle est absente, 10 points seront déduits. Cinq points seront déduits si elle est mal faite.</w:t>
-      </w:r>
-    </w:p>
-    <w:p>
-      <w:pPr>
-        <w:pStyle w:val="CommentText"/>
-      </w:pPr>
-    </w:p>
-  </w:comment>
-  <w:comment w:id="1" w:author="François Caron" w:date="2010-10-15T17:25:00Z" w:initials="FC">
-    <w:p>
-      <w:pPr>
-        <w:pStyle w:val="CommentText"/>
-      </w:pPr>
-      <w:r>
-        <w:rPr>
-          <w:rStyle w:val="CommentReference"/>
-        </w:rPr>
-        <w:annotationRef/>
-      </w:r>
-      <w:r>
-        <w:t>Depuis la présentation du dernier rapport, le cas d'utilisation CU02 a été analysé et le cas d'utilisation CU01 a été modifié.</w:t>
-      </w:r>
-    </w:p>
-    <w:p>
-      <w:pPr>
-        <w:pStyle w:val="CommentText"/>
-      </w:pPr>
-    </w:p>
-    <w:p>
-      <w:pPr>
-        <w:pStyle w:val="CommentText"/>
-      </w:pPr>
-      <w:r>
-        <w:t>Votre glossaire doit présenter TOUS les concepts présents (CU01 modifié et CU02) dans l'environnement du client. Les nouveaux concepts et les définitions retravaillées doivent être clairement identifiés (par exemple, à l'aide de caractères gras ou en italique).</w:t>
-      </w:r>
-    </w:p>
-  </w:comment>
-  <w:comment w:id="2" w:author="François Caron" w:date="2011-03-11T16:06:00Z" w:initials="FC">
-    <w:p>
-      <w:pPr>
-        <w:pStyle w:val="CommentText"/>
-      </w:pPr>
-      <w:r>
-        <w:rPr>
-          <w:rStyle w:val="CommentReference"/>
-        </w:rPr>
-        <w:annotationRef/>
-      </w:r>
-      <w:r>
-        <w:t>Vous devez mettre à jour le modèle du domaine. Tous les concepts dans les CU01 et CU02 doivent y figurer.</w:t>
-      </w:r>
-    </w:p>
-    <w:p>
-      <w:pPr>
-        <w:pStyle w:val="CommentText"/>
-      </w:pPr>
-    </w:p>
-    <w:p>
-      <w:pPr>
-        <w:pStyle w:val="CommentText"/>
-      </w:pPr>
-      <w:r>
-        <w:t>Assurez-vous que le modèle du domaine est lisible!</w:t>
-      </w:r>
-    </w:p>
-    <w:p>
-      <w:pPr>
-        <w:pStyle w:val="CommentText"/>
-      </w:pPr>
-    </w:p>
-    <w:p>
-      <w:pPr>
-        <w:pStyle w:val="CommentText"/>
-      </w:pPr>
-      <w:r>
-        <w:t>Ceci est un rapport. La figure doit être présent</w:t>
-      </w:r>
-      <w:r>
-        <w:t>ée</w:t>
-      </w:r>
-      <w:r>
-        <w:t xml:space="preserve"> adéquatement.</w:t>
-      </w:r>
-    </w:p>
-    <w:p>
-      <w:pPr>
-        <w:pStyle w:val="CommentText"/>
-        <w:numPr>
-          <w:ins w:id="3" w:author="François Caron" w:date="2010-10-18T21:34:00Z"/>
-        </w:numPr>
-      </w:pPr>
-    </w:p>
-    <w:p>
-      <w:pPr>
-        <w:pStyle w:val="CommentText"/>
-        <w:numPr>
-          <w:ins w:id="4" w:author="François Caron" w:date="2010-10-18T21:34:00Z"/>
-        </w:numPr>
-      </w:pPr>
-      <w:r>
-        <w:t>Par ailleurs, votre modèle du domaine doit être accompagné d'un bref texte explicant les modifications faites pour rencontrer les nouvelles exigences pour le CU01 à l'itération 3. S'il n'y a pas eu de modification, vous devez expliquer pourquoi la modélisation initiale permettait de commander des plats à plusieurs restaurants.</w:t>
-      </w:r>
-    </w:p>
-    <w:p>
-      <w:pPr>
-        <w:pStyle w:val="CommentText"/>
-      </w:pPr>
-    </w:p>
-  </w:comment>
-  <w:comment w:id="5" w:author="François Caron" w:date="2012-06-27T11:05:00Z" w:initials="FC">
-    <w:p>
-      <w:pPr>
-        <w:pStyle w:val="CommentText"/>
-      </w:pPr>
-      <w:r>
-        <w:rPr>
-          <w:rStyle w:val="CommentReference"/>
-        </w:rPr>
-        <w:annotationRef/>
-      </w:r>
-      <w:r>
-        <w:t>Vous devez esquisser le diagramme de séquence systèm</w:t>
-      </w:r>
-      <w:r>
-        <w:t>e pour le cas d'utilisation CU03</w:t>
-      </w:r>
-      <w:r>
-        <w:t xml:space="preserve"> - </w:t>
-      </w:r>
-      <w:r>
-        <w:t>Transférer un séjour de chambre</w:t>
-      </w:r>
-    </w:p>
-    <w:p>
-      <w:pPr>
-        <w:pStyle w:val="CommentText"/>
-      </w:pPr>
-    </w:p>
-    <w:p>
-      <w:pPr>
-        <w:pStyle w:val="CommentText"/>
-      </w:pPr>
-      <w:r>
-        <w:t>Assurez-vous que le diagramme de séquence système est lisible!</w:t>
-      </w:r>
-    </w:p>
-    <w:p>
-      <w:pPr>
-        <w:pStyle w:val="CommentText"/>
-      </w:pPr>
-    </w:p>
-    <w:p>
-      <w:pPr>
-        <w:pStyle w:val="CommentText"/>
-      </w:pPr>
-      <w:r>
-        <w:t>Ceci est un rapport. La figure doit être présentée adéquatement.</w:t>
-      </w:r>
-    </w:p>
-  </w:comment>
-  <w:comment w:id="6" w:author="François Caron" w:date="2012-06-27T11:06:00Z" w:initials="FC">
-    <w:p>
-      <w:pPr>
-        <w:pStyle w:val="CommentText"/>
-      </w:pPr>
-      <w:r>
-        <w:rPr>
-          <w:rStyle w:val="CommentReference"/>
-        </w:rPr>
-        <w:annotationRef/>
-      </w:r>
-      <w:r>
-        <w:t>Vous devez rédiger un co</w:t>
-      </w:r>
-      <w:r>
-        <w:t>ntrat d'opération pour l'étape 5 du cas d'utilisation CU013</w:t>
-      </w:r>
-      <w:r>
-        <w:t xml:space="preserve">- </w:t>
-      </w:r>
-      <w:r>
-        <w:t>Transférer un séjour de chambre.</w:t>
-      </w:r>
-    </w:p>
-  </w:comment>
-  <w:comment w:id="7" w:author="François Caron" w:date="2010-01-07T15:04:00Z" w:initials="FC">
-    <w:p>
-      <w:pPr>
-        <w:pStyle w:val="CommentText"/>
-      </w:pPr>
-      <w:r>
-        <w:rPr>
-          <w:rStyle w:val="CommentReference"/>
-        </w:rPr>
-        <w:annotationRef/>
-      </w:r>
-      <w:r>
-        <w:t>Vous devez présenter un diagramme de séquence annoté des principes GRASP pour le contrat d'opération rédigé ci-dessus.</w:t>
-      </w:r>
-    </w:p>
-    <w:p>
-      <w:pPr>
-        <w:pStyle w:val="CommentText"/>
-      </w:pPr>
-    </w:p>
-    <w:p>
-      <w:pPr>
-        <w:pStyle w:val="CommentText"/>
-      </w:pPr>
-      <w:r>
-        <w:t>L'utilisation des patrons de conception doit être justifiée.</w:t>
-      </w:r>
-    </w:p>
-    <w:p>
-      <w:pPr>
-        <w:pStyle w:val="CommentText"/>
-      </w:pPr>
-    </w:p>
-    <w:p>
-      <w:pPr>
-        <w:pStyle w:val="CommentText"/>
-      </w:pPr>
-      <w:r>
-        <w:t>Ceci est un rapport. La figure doit être présentée adéquatement.</w:t>
-      </w:r>
-    </w:p>
-  </w:comment>
-  <w:comment w:id="8" w:author="François Caron" w:date="2011-03-11T16:06:00Z" w:initials="FC">
-    <w:p>
-      <w:pPr>
-        <w:pStyle w:val="CommentText"/>
-      </w:pPr>
-      <w:r>
-        <w:rPr>
-          <w:rStyle w:val="CommentReference"/>
-        </w:rPr>
-        <w:annotationRef/>
-      </w:r>
-      <w:r>
-        <w:t>Dans un premier temps,</w:t>
-      </w:r>
-      <w:r>
-        <w:rPr>
-          <w:rStyle w:val="CommentReference"/>
-        </w:rPr>
-        <w:annotationRef/>
-      </w:r>
-      <w:r>
-        <w:t xml:space="preserve"> la conclusion résume le travail accompli au cours de l'itération. Par la suite, une ouverture doit être fait</w:t>
-      </w:r>
-      <w:r>
-        <w:t>e</w:t>
-      </w:r>
-      <w:r>
-        <w:t xml:space="preserve"> vers la prochaine itération.</w:t>
-      </w:r>
-    </w:p>
-  </w:comment>
-</w:comments>
+<file path=word/endnotes.xml><?xml version="1.0" encoding="utf-8"?>
+<w:endnotes xmlns:ve="http://schemas.openxmlformats.org/markup-compatibility/2006" xmlns:o="urn:schemas-microsoft-com:office:office" xmlns:r="http://schemas.openxmlformats.org/officeDocument/2006/relationships" xmlns:m="http://schemas.openxmlformats.org/officeDocument/2006/math" xmlns:v="urn:schemas-microsoft-com:vml" xmlns:wp="http://schemas.openxmlformats.org/drawingml/2006/wordprocessingDrawing" xmlns:w10="urn:schemas-microsoft-com:office:word" xmlns:w="http://schemas.openxmlformats.org/wordprocessingml/2006/main" xmlns:wne="http://schemas.microsoft.com/office/word/2006/wordml">
+  <w:endnote w:type="separator" w:id="-1">
+    <w:p>
+      <w:r>
+        <w:separator/>
+      </w:r>
+    </w:p>
+  </w:endnote>
+  <w:endnote w:type="continuationSeparator" w:id="0">
+    <w:p>
+      <w:r>
+        <w:continuationSeparator/>
+      </w:r>
+    </w:p>
+  </w:endnote>
+</w:endnotes>
+</file>
+
+<file path=word/footer1.xml><?xml version="1.0" encoding="utf-8"?>
+<w:ftr xmlns:ve="http://schemas.openxmlformats.org/markup-compatibility/2006" xmlns:o="urn:schemas-microsoft-com:office:office" xmlns:r="http://schemas.openxmlformats.org/officeDocument/2006/relationships" xmlns:m="http://schemas.openxmlformats.org/officeDocument/2006/math" xmlns:v="urn:schemas-microsoft-com:vml" xmlns:wp="http://schemas.openxmlformats.org/drawingml/2006/wordprocessingDrawing" xmlns:w10="urn:schemas-microsoft-com:office:word" xmlns:w="http://schemas.openxmlformats.org/wordprocessingml/2006/main" xmlns:wne="http://schemas.microsoft.com/office/word/2006/wordml">
+  <w:p>
+    <w:pPr>
+      <w:pStyle w:val="Footer"/>
+    </w:pPr>
+  </w:p>
+</w:ftr>
+</file>
+
+<file path=word/footer2.xml><?xml version="1.0" encoding="utf-8"?>
+<w:ftr xmlns:ve="http://schemas.openxmlformats.org/markup-compatibility/2006" xmlns:o="urn:schemas-microsoft-com:office:office" xmlns:r="http://schemas.openxmlformats.org/officeDocument/2006/relationships" xmlns:m="http://schemas.openxmlformats.org/officeDocument/2006/math" xmlns:v="urn:schemas-microsoft-com:vml" xmlns:wp="http://schemas.openxmlformats.org/drawingml/2006/wordprocessingDrawing" xmlns:w10="urn:schemas-microsoft-com:office:word" xmlns:w="http://schemas.openxmlformats.org/wordprocessingml/2006/main" xmlns:wne="http://schemas.microsoft.com/office/word/2006/wordml">
+  <w:p>
+    <w:pPr>
+      <w:pStyle w:val="Footer"/>
+    </w:pPr>
+  </w:p>
+</w:ftr>
+</file>
+
+<file path=word/footer3.xml><?xml version="1.0" encoding="utf-8"?>
+<w:ftr xmlns:ve="http://schemas.openxmlformats.org/markup-compatibility/2006" xmlns:o="urn:schemas-microsoft-com:office:office" xmlns:r="http://schemas.openxmlformats.org/officeDocument/2006/relationships" xmlns:m="http://schemas.openxmlformats.org/officeDocument/2006/math" xmlns:v="urn:schemas-microsoft-com:vml" xmlns:wp="http://schemas.openxmlformats.org/drawingml/2006/wordprocessingDrawing" xmlns:w10="urn:schemas-microsoft-com:office:word" xmlns:w="http://schemas.openxmlformats.org/wordprocessingml/2006/main" xmlns:wne="http://schemas.microsoft.com/office/word/2006/wordml">
+  <w:p>
+    <w:pPr>
+      <w:pStyle w:val="Footer"/>
+    </w:pPr>
+  </w:p>
+</w:ftr>
+</file>
+
+<file path=word/footnotes.xml><?xml version="1.0" encoding="utf-8"?>
+<w:footnotes xmlns:ve="http://schemas.openxmlformats.org/markup-compatibility/2006" xmlns:o="urn:schemas-microsoft-com:office:office" xmlns:r="http://schemas.openxmlformats.org/officeDocument/2006/relationships" xmlns:m="http://schemas.openxmlformats.org/officeDocument/2006/math" xmlns:v="urn:schemas-microsoft-com:vml" xmlns:wp="http://schemas.openxmlformats.org/drawingml/2006/wordprocessingDrawing" xmlns:w10="urn:schemas-microsoft-com:office:word" xmlns:w="http://schemas.openxmlformats.org/wordprocessingml/2006/main" xmlns:wne="http://schemas.microsoft.com/office/word/2006/wordml">
+  <w:footnote w:type="separator" w:id="-1">
+    <w:p>
+      <w:r>
+        <w:separator/>
+      </w:r>
+    </w:p>
+  </w:footnote>
+  <w:footnote w:type="continuationSeparator" w:id="0">
+    <w:p>
+      <w:r>
+        <w:continuationSeparator/>
+      </w:r>
+    </w:p>
+  </w:footnote>
+</w:footnotes>
+</file>
+
+<file path=word/header1.xml><?xml version="1.0" encoding="utf-8"?>
+<w:hdr xmlns:ve="http://schemas.openxmlformats.org/markup-compatibility/2006" xmlns:o="urn:schemas-microsoft-com:office:office" xmlns:r="http://schemas.openxmlformats.org/officeDocument/2006/relationships" xmlns:m="http://schemas.openxmlformats.org/officeDocument/2006/math" xmlns:v="urn:schemas-microsoft-com:vml" xmlns:wp="http://schemas.openxmlformats.org/drawingml/2006/wordprocessingDrawing" xmlns:w10="urn:schemas-microsoft-com:office:word" xmlns:w="http://schemas.openxmlformats.org/wordprocessingml/2006/main" xmlns:wne="http://schemas.microsoft.com/office/word/2006/wordml">
+  <w:p>
+    <w:pPr>
+      <w:pStyle w:val="Header"/>
+    </w:pPr>
+  </w:p>
+</w:hdr>
+</file>
+
+<file path=word/header2.xml><?xml version="1.0" encoding="utf-8"?>
+<w:hdr xmlns:ve="http://schemas.openxmlformats.org/markup-compatibility/2006" xmlns:o="urn:schemas-microsoft-com:office:office" xmlns:r="http://schemas.openxmlformats.org/officeDocument/2006/relationships" xmlns:m="http://schemas.openxmlformats.org/officeDocument/2006/math" xmlns:v="urn:schemas-microsoft-com:vml" xmlns:wp="http://schemas.openxmlformats.org/drawingml/2006/wordprocessingDrawing" xmlns:w10="urn:schemas-microsoft-com:office:word" xmlns:w="http://schemas.openxmlformats.org/wordprocessingml/2006/main" xmlns:wne="http://schemas.microsoft.com/office/word/2006/wordml">
+  <w:p>
+    <w:pPr>
+      <w:pStyle w:val="Header"/>
+    </w:pPr>
+  </w:p>
+</w:hdr>
+</file>
+
+<file path=word/header3.xml><?xml version="1.0" encoding="utf-8"?>
+<w:hdr xmlns:ve="http://schemas.openxmlformats.org/markup-compatibility/2006" xmlns:o="urn:schemas-microsoft-com:office:office" xmlns:r="http://schemas.openxmlformats.org/officeDocument/2006/relationships" xmlns:m="http://schemas.openxmlformats.org/officeDocument/2006/math" xmlns:v="urn:schemas-microsoft-com:vml" xmlns:wp="http://schemas.openxmlformats.org/drawingml/2006/wordprocessingDrawing" xmlns:w10="urn:schemas-microsoft-com:office:word" xmlns:w="http://schemas.openxmlformats.org/wordprocessingml/2006/main" xmlns:wne="http://schemas.microsoft.com/office/word/2006/wordml">
+  <w:p>
+    <w:pPr>
+      <w:pStyle w:val="Header"/>
+    </w:pPr>
+  </w:p>
+</w:hdr>
 </file>
 
 <file path=word/numbering.xml><?xml version="1.0" encoding="utf-8"?>
@@ -4286,6 +4381,58 @@
       <w:contextualSpacing/>
     </w:pPr>
   </w:style>
+  <w:style w:type="paragraph" w:styleId="Header">
+    <w:name w:val="header"/>
+    <w:basedOn w:val="Normal"/>
+    <w:link w:val="HeaderChar"/>
+    <w:uiPriority w:val="99"/>
+    <w:semiHidden/>
+    <w:unhideWhenUsed/>
+    <w:rsid w:val="00786C22"/>
+    <w:pPr>
+      <w:tabs>
+        <w:tab w:val="center" w:pos="4680"/>
+        <w:tab w:val="right" w:pos="9360"/>
+      </w:tabs>
+    </w:pPr>
+  </w:style>
+  <w:style w:type="character" w:customStyle="1" w:styleId="HeaderChar">
+    <w:name w:val="Header Char"/>
+    <w:basedOn w:val="DefaultParagraphFont"/>
+    <w:link w:val="Header"/>
+    <w:uiPriority w:val="99"/>
+    <w:semiHidden/>
+    <w:rsid w:val="00786C22"/>
+    <w:rPr>
+      <w:lang w:val="fr-CA"/>
+    </w:rPr>
+  </w:style>
+  <w:style w:type="paragraph" w:styleId="Footer">
+    <w:name w:val="footer"/>
+    <w:basedOn w:val="Normal"/>
+    <w:link w:val="FooterChar"/>
+    <w:uiPriority w:val="99"/>
+    <w:semiHidden/>
+    <w:unhideWhenUsed/>
+    <w:rsid w:val="00786C22"/>
+    <w:pPr>
+      <w:tabs>
+        <w:tab w:val="center" w:pos="4680"/>
+        <w:tab w:val="right" w:pos="9360"/>
+      </w:tabs>
+    </w:pPr>
+  </w:style>
+  <w:style w:type="character" w:customStyle="1" w:styleId="FooterChar">
+    <w:name w:val="Footer Char"/>
+    <w:basedOn w:val="DefaultParagraphFont"/>
+    <w:link w:val="Footer"/>
+    <w:uiPriority w:val="99"/>
+    <w:semiHidden/>
+    <w:rsid w:val="00786C22"/>
+    <w:rPr>
+      <w:lang w:val="fr-CA"/>
+    </w:rPr>
+  </w:style>
 </w:styles>
 </file>
 
@@ -4612,7 +4759,7 @@
 </file>
 
 <file path=customXml/itemProps1.xml><?xml version="1.0" encoding="utf-8"?>
-<ds:datastoreItem xmlns:ds="http://schemas.openxmlformats.org/officeDocument/2006/customXml" ds:itemID="{3BA2B810-8A1E-4E9D-AD02-41E04F10C5F0}">
+<ds:datastoreItem xmlns:ds="http://schemas.openxmlformats.org/officeDocument/2006/customXml" ds:itemID="{A4D1F9A1-0F82-446C-9863-E534C0409B1D}">
   <ds:schemaRefs>
     <ds:schemaRef ds:uri="http://schemas.openxmlformats.org/officeDocument/2006/bibliography"/>
   </ds:schemaRefs>

</xml_diff>

<commit_message>
Correction de fautes d'orthographe.
</commit_message>
<xml_diff>
--- a/doc/LOG210-Iteration3-Groupe01-Equipe15-Ete2012.docx
+++ b/doc/LOG210-Iteration3-Groupe01-Equipe15-Ete2012.docx
@@ -3042,11 +3042,14 @@
       </w:r>
       <w:proofErr w:type="spellStart"/>
       <w:r>
-        <w:t>DetailSejour</w:t>
+        <w:t>DétailSéjour</w:t>
       </w:r>
       <w:proofErr w:type="spellEnd"/>
       <w:r>
-        <w:t xml:space="preserve"> de la liste est </w:t>
+        <w:t xml:space="preserve"> </w:t>
+      </w:r>
+      <w:r>
+        <w:t xml:space="preserve">de la liste est </w:t>
       </w:r>
       <w:r>
         <w:t>sauvegardée</w:t>
@@ -3062,7 +3065,19 @@
       </w:r>
       <w:proofErr w:type="spellStart"/>
       <w:r>
-        <w:t>DetailSejour</w:t>
+        <w:t>D</w:t>
+      </w:r>
+      <w:r>
+        <w:t>é</w:t>
+      </w:r>
+      <w:r>
+        <w:t>tailS</w:t>
+      </w:r>
+      <w:r>
+        <w:t>é</w:t>
+      </w:r>
+      <w:r>
+        <w:t>jour</w:t>
       </w:r>
       <w:proofErr w:type="spellEnd"/>
       <w:r>
@@ -3076,11 +3091,14 @@
       </w:r>
       <w:proofErr w:type="spellStart"/>
       <w:r>
-        <w:t>DetailSejour</w:t>
+        <w:t>DétailSéjour</w:t>
       </w:r>
       <w:proofErr w:type="spellEnd"/>
       <w:r>
-        <w:t xml:space="preserve"> créé à la fin de la liste.</w:t>
+        <w:t xml:space="preserve"> </w:t>
+      </w:r>
+      <w:r>
+        <w:t>créé à la fin de la liste.</w:t>
       </w:r>
       <w:r>
         <w:br w:type="page"/>
@@ -4819,7 +4837,7 @@
 </file>
 
 <file path=customXml/itemProps1.xml><?xml version="1.0" encoding="utf-8"?>
-<ds:datastoreItem xmlns:ds="http://schemas.openxmlformats.org/officeDocument/2006/customXml" ds:itemID="{B7A0AB4C-F237-4A38-B12C-0D1359309A12}">
+<ds:datastoreItem xmlns:ds="http://schemas.openxmlformats.org/officeDocument/2006/customXml" ds:itemID="{33188BE0-D2E3-4DA6-9CBD-E31B0A55859F}">
   <ds:schemaRefs>
     <ds:schemaRef ds:uri="http://schemas.openxmlformats.org/officeDocument/2006/bibliography"/>
   </ds:schemaRefs>

</xml_diff>